<commit_message>
Updated documentation files, per certification checklist
</commit_message>
<xml_diff>
--- a/documentation/SFCC SFRA - Subscribe Pro - Integration Documentation.docx
+++ b/documentation/SFCC SFRA - Subscribe Pro - Integration Documentation.docx
@@ -1,6 +1,6 @@
 
 <file path=word/document.xml><?xml version="1.0" encoding="utf-8"?>
-<w:document xmlns:wpc="http://schemas.microsoft.com/office/word/2010/wordprocessingCanvas" xmlns:cx="http://schemas.microsoft.com/office/drawing/2014/chartex" xmlns:cx1="http://schemas.microsoft.com/office/drawing/2015/9/8/chartex" xmlns:cx2="http://schemas.microsoft.com/office/drawing/2015/10/21/chartex" xmlns:cx3="http://schemas.microsoft.com/office/drawing/2016/5/9/chartex" xmlns:cx4="http://schemas.microsoft.com/office/drawing/2016/5/10/chartex" xmlns:cx5="http://schemas.microsoft.com/office/drawing/2016/5/11/chartex" xmlns:cx6="http://schemas.microsoft.com/office/drawing/2016/5/12/chartex" xmlns:cx7="http://schemas.microsoft.com/office/drawing/2016/5/13/chartex" xmlns:cx8="http://schemas.microsoft.com/office/drawing/2016/5/14/chartex" xmlns:mc="http://schemas.openxmlformats.org/markup-compatibility/2006" xmlns:aink="http://schemas.microsoft.com/office/drawing/2016/ink" xmlns:am3d="http://schemas.microsoft.com/office/drawing/2017/model3d" xmlns:o="urn:schemas-microsoft-com:office:office" xmlns:r="http://schemas.openxmlformats.org/officeDocument/2006/relationships" xmlns:m="http://schemas.openxmlformats.org/officeDocument/2006/math" xmlns:v="urn:schemas-microsoft-com:vml" xmlns:wp14="http://schemas.microsoft.com/office/word/2010/wordprocessingDrawing" xmlns:wp="http://schemas.openxmlformats.org/drawingml/2006/wordprocessingDrawing" xmlns:w10="urn:schemas-microsoft-com:office:word" xmlns:w="http://schemas.openxmlformats.org/wordprocessingml/2006/main" xmlns:w14="http://schemas.microsoft.com/office/word/2010/wordml" xmlns:w15="http://schemas.microsoft.com/office/word/2012/wordml" xmlns:w16cid="http://schemas.microsoft.com/office/word/2016/wordml/cid" xmlns:w16se="http://schemas.microsoft.com/office/word/2015/wordml/symex" xmlns:wpg="http://schemas.microsoft.com/office/word/2010/wordprocessingGroup" xmlns:wpi="http://schemas.microsoft.com/office/word/2010/wordprocessingInk" xmlns:wne="http://schemas.microsoft.com/office/word/2006/wordml" xmlns:wps="http://schemas.microsoft.com/office/word/2010/wordprocessingShape" mc:Ignorable="w14 w15 w16se w16cid wp14">
+<w:document xmlns:wpc="http://schemas.microsoft.com/office/word/2010/wordprocessingCanvas" xmlns:cx="http://schemas.microsoft.com/office/drawing/2014/chartex" xmlns:cx1="http://schemas.microsoft.com/office/drawing/2015/9/8/chartex" xmlns:cx2="http://schemas.microsoft.com/office/drawing/2015/10/21/chartex" xmlns:cx3="http://schemas.microsoft.com/office/drawing/2016/5/9/chartex" xmlns:cx4="http://schemas.microsoft.com/office/drawing/2016/5/10/chartex" xmlns:cx5="http://schemas.microsoft.com/office/drawing/2016/5/11/chartex" xmlns:cx6="http://schemas.microsoft.com/office/drawing/2016/5/12/chartex" xmlns:cx7="http://schemas.microsoft.com/office/drawing/2016/5/13/chartex" xmlns:cx8="http://schemas.microsoft.com/office/drawing/2016/5/14/chartex" xmlns:mc="http://schemas.openxmlformats.org/markup-compatibility/2006" xmlns:aink="http://schemas.microsoft.com/office/drawing/2016/ink" xmlns:am3d="http://schemas.microsoft.com/office/drawing/2017/model3d" xmlns:o="urn:schemas-microsoft-com:office:office" xmlns:r="http://schemas.openxmlformats.org/officeDocument/2006/relationships" xmlns:m="http://schemas.openxmlformats.org/officeDocument/2006/math" xmlns:v="urn:schemas-microsoft-com:vml" xmlns:wp14="http://schemas.microsoft.com/office/word/2010/wordprocessingDrawing" xmlns:wp="http://schemas.openxmlformats.org/drawingml/2006/wordprocessingDrawing" xmlns:w10="urn:schemas-microsoft-com:office:word" xmlns:w="http://schemas.openxmlformats.org/wordprocessingml/2006/main" xmlns:w14="http://schemas.microsoft.com/office/word/2010/wordml" xmlns:w15="http://schemas.microsoft.com/office/word/2012/wordml" xmlns:w16cex="http://schemas.microsoft.com/office/word/2018/wordml/cex" xmlns:w16cid="http://schemas.microsoft.com/office/word/2016/wordml/cid" xmlns:w16="http://schemas.microsoft.com/office/word/2018/wordml" xmlns:w16se="http://schemas.microsoft.com/office/word/2015/wordml/symex" xmlns:wpg="http://schemas.microsoft.com/office/word/2010/wordprocessingGroup" xmlns:wpi="http://schemas.microsoft.com/office/word/2010/wordprocessingInk" xmlns:wne="http://schemas.microsoft.com/office/word/2006/wordml" xmlns:wps="http://schemas.microsoft.com/office/word/2010/wordprocessingShape" mc:Ignorable="w14 w15 w16se w16cid w16 w16cex wp14">
   <w:background w:color="FFFFFF"/>
   <w:body>
     <w:p>
@@ -60,7 +60,27 @@
           <w:sz w:val="24"/>
           <w:szCs w:val="24"/>
         </w:rPr>
-        <w:t xml:space="preserve"> – 19.1.0</w:t>
+        <w:t xml:space="preserve"> – </w:t>
+      </w:r>
+      <w:r>
+        <w:rPr>
+          <w:rFonts w:ascii="Cambria" w:eastAsia="Cambria" w:hAnsi="Cambria" w:cs="Cambria"/>
+          <w:b/>
+          <w:i/>
+          <w:sz w:val="24"/>
+          <w:szCs w:val="24"/>
+        </w:rPr>
+        <w:t>20</w:t>
+      </w:r>
+      <w:r>
+        <w:rPr>
+          <w:rFonts w:ascii="Cambria" w:eastAsia="Cambria" w:hAnsi="Cambria" w:cs="Cambria"/>
+          <w:b/>
+          <w:i/>
+          <w:sz w:val="24"/>
+          <w:szCs w:val="24"/>
+        </w:rPr>
+        <w:t>.1.0</w:t>
       </w:r>
     </w:p>
     <w:p>
@@ -4172,7 +4192,10 @@
         <w:t xml:space="preserve">: </w:t>
       </w:r>
       <w:r>
-        <w:t>19.8</w:t>
+        <w:t>19.</w:t>
+      </w:r>
+      <w:r>
+        <w:t>10</w:t>
       </w:r>
     </w:p>
     <w:p>
@@ -4200,8 +4223,6 @@
       <w:r>
         <w:t>1</w:t>
       </w:r>
-      <w:bookmarkStart w:id="28" w:name="_GoBack"/>
-      <w:bookmarkEnd w:id="28"/>
     </w:p>
     <w:p>
       <w:pPr>
@@ -4222,13 +4243,13 @@
         </w:numPr>
         <w:ind w:left="540" w:firstLine="0"/>
       </w:pPr>
-      <w:bookmarkStart w:id="29" w:name="_Toc3899062"/>
-      <w:bookmarkStart w:id="30" w:name="_Toc3899196"/>
+      <w:bookmarkStart w:id="28" w:name="_Toc3899062"/>
+      <w:bookmarkStart w:id="29" w:name="_Toc3899196"/>
       <w:r>
         <w:t>Privacy, Payment</w:t>
       </w:r>
+      <w:bookmarkEnd w:id="28"/>
       <w:bookmarkEnd w:id="29"/>
-      <w:bookmarkEnd w:id="30"/>
     </w:p>
     <w:p>
       <w:pPr>
@@ -4320,8 +4341,8 @@
     </w:p>
     <w:p/>
     <w:p>
-      <w:bookmarkStart w:id="31" w:name="_3rdcrjn" w:colFirst="0" w:colLast="0"/>
-      <w:bookmarkEnd w:id="31"/>
+      <w:bookmarkStart w:id="30" w:name="_3rdcrjn" w:colFirst="0" w:colLast="0"/>
+      <w:bookmarkEnd w:id="30"/>
       <w:r>
         <w:br w:type="page"/>
       </w:r>
@@ -4340,8 +4361,8 @@
           <w:szCs w:val="28"/>
         </w:rPr>
       </w:pPr>
-      <w:bookmarkStart w:id="32" w:name="_Toc3899063"/>
-      <w:bookmarkStart w:id="33" w:name="_Toc3899197"/>
+      <w:bookmarkStart w:id="31" w:name="_Toc3899063"/>
+      <w:bookmarkStart w:id="32" w:name="_Toc3899197"/>
       <w:r>
         <w:rPr>
           <w:rFonts w:ascii="Arial" w:eastAsia="Arial" w:hAnsi="Arial" w:cs="Arial"/>
@@ -4352,8 +4373,8 @@
         <w:lastRenderedPageBreak/>
         <w:t>Implementation Guide</w:t>
       </w:r>
+      <w:bookmarkEnd w:id="31"/>
       <w:bookmarkEnd w:id="32"/>
-      <w:bookmarkEnd w:id="33"/>
     </w:p>
     <w:p/>
     <w:p>
@@ -4365,13 +4386,13 @@
         </w:numPr>
         <w:ind w:left="0" w:firstLine="0"/>
       </w:pPr>
-      <w:bookmarkStart w:id="34" w:name="_Toc3899064"/>
-      <w:bookmarkStart w:id="35" w:name="_Toc3899198"/>
+      <w:bookmarkStart w:id="33" w:name="_Toc3899064"/>
+      <w:bookmarkStart w:id="34" w:name="_Toc3899198"/>
       <w:r>
         <w:t>Setup</w:t>
       </w:r>
+      <w:bookmarkEnd w:id="33"/>
       <w:bookmarkEnd w:id="34"/>
-      <w:bookmarkEnd w:id="35"/>
     </w:p>
     <w:p>
       <w:pPr>
@@ -4454,15 +4475,15 @@
         <w:pStyle w:val="Heading3"/>
         <w:ind w:left="0" w:firstLine="0"/>
       </w:pPr>
-      <w:bookmarkStart w:id="36" w:name="_oamq1ttovffg" w:colFirst="0" w:colLast="0"/>
-      <w:bookmarkStart w:id="37" w:name="_Toc3899065"/>
-      <w:bookmarkStart w:id="38" w:name="_Toc3899199"/>
+      <w:bookmarkStart w:id="35" w:name="_oamq1ttovffg" w:colFirst="0" w:colLast="0"/>
+      <w:bookmarkStart w:id="36" w:name="_Toc3899065"/>
+      <w:bookmarkStart w:id="37" w:name="_Toc3899199"/>
+      <w:bookmarkEnd w:id="35"/>
+      <w:r>
+        <w:t>Initial Install</w:t>
+      </w:r>
       <w:bookmarkEnd w:id="36"/>
-      <w:r>
-        <w:t>Initial Install</w:t>
-      </w:r>
       <w:bookmarkEnd w:id="37"/>
-      <w:bookmarkEnd w:id="38"/>
     </w:p>
     <w:p>
       <w:pPr>
@@ -4872,13 +4893,13 @@
       <w:pPr>
         <w:pStyle w:val="Heading4"/>
       </w:pPr>
-      <w:bookmarkStart w:id="39" w:name="_ck6qov3e0vv1" w:colFirst="0" w:colLast="0"/>
-      <w:bookmarkStart w:id="40" w:name="_Toc3899066"/>
+      <w:bookmarkStart w:id="38" w:name="_ck6qov3e0vv1" w:colFirst="0" w:colLast="0"/>
+      <w:bookmarkStart w:id="39" w:name="_Toc3899066"/>
+      <w:bookmarkEnd w:id="38"/>
+      <w:r>
+        <w:t>Update Site's cartridge path</w:t>
+      </w:r>
       <w:bookmarkEnd w:id="39"/>
-      <w:r>
-        <w:t>Update Site's cartridge path</w:t>
-      </w:r>
-      <w:bookmarkEnd w:id="40"/>
     </w:p>
     <w:p>
       <w:pPr>
@@ -4993,13 +5014,13 @@
       <w:pPr>
         <w:pStyle w:val="Heading4"/>
       </w:pPr>
-      <w:bookmarkStart w:id="41" w:name="_mssdasre2xfx" w:colFirst="0" w:colLast="0"/>
-      <w:bookmarkStart w:id="42" w:name="_Toc3899067"/>
+      <w:bookmarkStart w:id="40" w:name="_mssdasre2xfx" w:colFirst="0" w:colLast="0"/>
+      <w:bookmarkStart w:id="41" w:name="_Toc3899067"/>
+      <w:bookmarkEnd w:id="40"/>
+      <w:r>
+        <w:t>Install Services</w:t>
+      </w:r>
       <w:bookmarkEnd w:id="41"/>
-      <w:r>
-        <w:t>Install Services</w:t>
-      </w:r>
-      <w:bookmarkEnd w:id="42"/>
       <w:r>
         <w:t xml:space="preserve">, Meta Data, and </w:t>
       </w:r>
@@ -5100,13 +5121,13 @@
       <w:pPr>
         <w:pStyle w:val="Heading4"/>
       </w:pPr>
-      <w:bookmarkStart w:id="43" w:name="_ndammabbbm23" w:colFirst="0" w:colLast="0"/>
-      <w:bookmarkStart w:id="44" w:name="_Toc3899069"/>
+      <w:bookmarkStart w:id="42" w:name="_ndammabbbm23" w:colFirst="0" w:colLast="0"/>
+      <w:bookmarkStart w:id="43" w:name="_Toc3899069"/>
+      <w:bookmarkEnd w:id="42"/>
+      <w:r>
+        <w:t>System object definitions</w:t>
+      </w:r>
       <w:bookmarkEnd w:id="43"/>
-      <w:r>
-        <w:t>System object definitions</w:t>
-      </w:r>
-      <w:bookmarkEnd w:id="44"/>
     </w:p>
     <w:p>
       <w:pPr>
@@ -10085,24 +10106,24 @@
         </w:numPr>
         <w:ind w:left="0" w:firstLine="0"/>
       </w:pPr>
-      <w:bookmarkStart w:id="45" w:name="_aj5e9ms0a3is" w:colFirst="0" w:colLast="0"/>
-      <w:bookmarkStart w:id="46" w:name="_39bqe4axo3b" w:colFirst="0" w:colLast="0"/>
-      <w:bookmarkStart w:id="47" w:name="_fn6dcfbqltr6" w:colFirst="0" w:colLast="0"/>
-      <w:bookmarkStart w:id="48" w:name="_l07ctj3wcxto" w:colFirst="0" w:colLast="0"/>
-      <w:bookmarkStart w:id="49" w:name="_n1rj6hrs65yd" w:colFirst="0" w:colLast="0"/>
-      <w:bookmarkStart w:id="50" w:name="_Toc3899071"/>
-      <w:bookmarkStart w:id="51" w:name="_Toc3899200"/>
+      <w:bookmarkStart w:id="44" w:name="_aj5e9ms0a3is" w:colFirst="0" w:colLast="0"/>
+      <w:bookmarkStart w:id="45" w:name="_39bqe4axo3b" w:colFirst="0" w:colLast="0"/>
+      <w:bookmarkStart w:id="46" w:name="_fn6dcfbqltr6" w:colFirst="0" w:colLast="0"/>
+      <w:bookmarkStart w:id="47" w:name="_l07ctj3wcxto" w:colFirst="0" w:colLast="0"/>
+      <w:bookmarkStart w:id="48" w:name="_n1rj6hrs65yd" w:colFirst="0" w:colLast="0"/>
+      <w:bookmarkStart w:id="49" w:name="_Toc3899071"/>
+      <w:bookmarkStart w:id="50" w:name="_Toc3899200"/>
+      <w:bookmarkEnd w:id="44"/>
       <w:bookmarkEnd w:id="45"/>
       <w:bookmarkEnd w:id="46"/>
       <w:bookmarkEnd w:id="47"/>
       <w:bookmarkEnd w:id="48"/>
-      <w:bookmarkEnd w:id="49"/>
       <w:r>
         <w:lastRenderedPageBreak/>
         <w:t>Configuration</w:t>
       </w:r>
+      <w:bookmarkEnd w:id="49"/>
       <w:bookmarkEnd w:id="50"/>
-      <w:bookmarkEnd w:id="51"/>
     </w:p>
     <w:p>
       <w:pPr>
@@ -10119,15 +10140,15 @@
         <w:pStyle w:val="Heading3"/>
         <w:ind w:left="0" w:firstLine="0"/>
       </w:pPr>
-      <w:bookmarkStart w:id="52" w:name="_755c9er0knr8" w:colFirst="0" w:colLast="0"/>
-      <w:bookmarkStart w:id="53" w:name="_Toc3899072"/>
-      <w:bookmarkStart w:id="54" w:name="_Toc3899201"/>
+      <w:bookmarkStart w:id="51" w:name="_755c9er0knr8" w:colFirst="0" w:colLast="0"/>
+      <w:bookmarkStart w:id="52" w:name="_Toc3899072"/>
+      <w:bookmarkStart w:id="53" w:name="_Toc3899201"/>
+      <w:bookmarkEnd w:id="51"/>
+      <w:r>
+        <w:t>Update Web Service Credentials</w:t>
+      </w:r>
       <w:bookmarkEnd w:id="52"/>
-      <w:r>
-        <w:t>Update Web Service Credentials</w:t>
-      </w:r>
       <w:bookmarkEnd w:id="53"/>
-      <w:bookmarkEnd w:id="54"/>
     </w:p>
     <w:p>
       <w:pPr>
@@ -10366,16 +10387,16 @@
         <w:pStyle w:val="Heading3"/>
         <w:ind w:left="0" w:firstLine="0"/>
       </w:pPr>
-      <w:bookmarkStart w:id="55" w:name="_tjd3whmilw2z" w:colFirst="0" w:colLast="0"/>
-      <w:bookmarkEnd w:id="55"/>
+      <w:bookmarkStart w:id="54" w:name="_tjd3whmilw2z" w:colFirst="0" w:colLast="0"/>
+      <w:bookmarkEnd w:id="54"/>
     </w:p>
     <w:p>
       <w:pPr>
         <w:pStyle w:val="Heading3"/>
         <w:ind w:left="0" w:firstLine="0"/>
       </w:pPr>
-      <w:bookmarkStart w:id="56" w:name="_8dnkmyqn70zk" w:colFirst="0" w:colLast="0"/>
-      <w:bookmarkEnd w:id="56"/>
+      <w:bookmarkStart w:id="55" w:name="_8dnkmyqn70zk" w:colFirst="0" w:colLast="0"/>
+      <w:bookmarkEnd w:id="55"/>
       <w:r>
         <w:br w:type="page"/>
       </w:r>
@@ -10385,10 +10406,10 @@
         <w:pStyle w:val="Heading3"/>
         <w:ind w:left="0" w:firstLine="0"/>
       </w:pPr>
-      <w:bookmarkStart w:id="57" w:name="_ulu9hyo8udps" w:colFirst="0" w:colLast="0"/>
-      <w:bookmarkStart w:id="58" w:name="_Toc3899073"/>
-      <w:bookmarkStart w:id="59" w:name="_Toc3899202"/>
-      <w:bookmarkEnd w:id="57"/>
+      <w:bookmarkStart w:id="56" w:name="_ulu9hyo8udps" w:colFirst="0" w:colLast="0"/>
+      <w:bookmarkStart w:id="57" w:name="_Toc3899073"/>
+      <w:bookmarkStart w:id="58" w:name="_Toc3899202"/>
+      <w:bookmarkEnd w:id="56"/>
       <w:r>
         <w:lastRenderedPageBreak/>
         <w:t>Turn on Subscribe Pro Cartridge Storefront Features</w:t>
@@ -10450,8 +10471,8 @@
         <w:lastRenderedPageBreak/>
         <w:t>Setup Schedule Job to process orders with pending subscriptions</w:t>
       </w:r>
+      <w:bookmarkEnd w:id="57"/>
       <w:bookmarkEnd w:id="58"/>
-      <w:bookmarkEnd w:id="59"/>
     </w:p>
     <w:p>
       <w:pPr>
@@ -10653,16 +10674,16 @@
         <w:pStyle w:val="Heading3"/>
         <w:ind w:left="0" w:firstLine="0"/>
       </w:pPr>
-      <w:bookmarkStart w:id="60" w:name="_xnse2lbgtsnp" w:colFirst="0" w:colLast="0"/>
-      <w:bookmarkStart w:id="61" w:name="_Toc3899074"/>
-      <w:bookmarkStart w:id="62" w:name="_Toc3899203"/>
-      <w:bookmarkEnd w:id="60"/>
+      <w:bookmarkStart w:id="59" w:name="_xnse2lbgtsnp" w:colFirst="0" w:colLast="0"/>
+      <w:bookmarkStart w:id="60" w:name="_Toc3899074"/>
+      <w:bookmarkStart w:id="61" w:name="_Toc3899203"/>
+      <w:bookmarkEnd w:id="59"/>
       <w:r>
         <w:lastRenderedPageBreak/>
         <w:t>Configure Subscription Products</w:t>
       </w:r>
+      <w:bookmarkEnd w:id="60"/>
       <w:bookmarkEnd w:id="61"/>
-      <w:bookmarkEnd w:id="62"/>
     </w:p>
     <w:p>
       <w:pPr>
@@ -10798,13 +10819,13 @@
       <w:pPr>
         <w:pStyle w:val="Heading4"/>
       </w:pPr>
-      <w:bookmarkStart w:id="63" w:name="_p4mceq7seosh" w:colFirst="0" w:colLast="0"/>
-      <w:bookmarkStart w:id="64" w:name="_Toc3899075"/>
+      <w:bookmarkStart w:id="62" w:name="_p4mceq7seosh" w:colFirst="0" w:colLast="0"/>
+      <w:bookmarkStart w:id="63" w:name="_Toc3899075"/>
+      <w:bookmarkEnd w:id="62"/>
+      <w:r>
+        <w:t>Standard Product</w:t>
+      </w:r>
       <w:bookmarkEnd w:id="63"/>
-      <w:r>
-        <w:t>Standard Product</w:t>
-      </w:r>
-      <w:bookmarkEnd w:id="64"/>
     </w:p>
     <w:p>
       <w:pPr>
@@ -10833,9 +10854,9 @@
           <w:szCs w:val="18"/>
         </w:rPr>
       </w:pPr>
-      <w:bookmarkStart w:id="65" w:name="_tvq874vi99c2" w:colFirst="0" w:colLast="0"/>
-      <w:bookmarkStart w:id="66" w:name="_Toc3899076"/>
-      <w:bookmarkEnd w:id="65"/>
+      <w:bookmarkStart w:id="64" w:name="_tvq874vi99c2" w:colFirst="0" w:colLast="0"/>
+      <w:bookmarkStart w:id="65" w:name="_Toc3899076"/>
+      <w:bookmarkEnd w:id="64"/>
       <w:r>
         <w:rPr>
           <w:sz w:val="18"/>
@@ -10843,7 +10864,7 @@
         </w:rPr>
         <w:t>Configuring Product on the Commerce Cloud Platform</w:t>
       </w:r>
-      <w:bookmarkEnd w:id="66"/>
+      <w:bookmarkEnd w:id="65"/>
     </w:p>
     <w:p/>
     <w:p>
@@ -11043,13 +11064,13 @@
         <w:pStyle w:val="Heading5"/>
         <w:contextualSpacing w:val="0"/>
       </w:pPr>
-      <w:bookmarkStart w:id="67" w:name="_6nttbw6p0z5l" w:colFirst="0" w:colLast="0"/>
-      <w:bookmarkStart w:id="68" w:name="_Toc3899077"/>
+      <w:bookmarkStart w:id="66" w:name="_6nttbw6p0z5l" w:colFirst="0" w:colLast="0"/>
+      <w:bookmarkStart w:id="67" w:name="_Toc3899077"/>
+      <w:bookmarkEnd w:id="66"/>
+      <w:r>
+        <w:t>Configuring Product on the Subscribe Pro Platform</w:t>
+      </w:r>
       <w:bookmarkEnd w:id="67"/>
-      <w:r>
-        <w:t>Configuring Product on the Subscribe Pro Platform</w:t>
-      </w:r>
-      <w:bookmarkEnd w:id="68"/>
     </w:p>
     <w:p/>
     <w:p>
@@ -11165,69 +11186,69 @@
       <w:pPr>
         <w:pStyle w:val="Heading4"/>
       </w:pPr>
-      <w:bookmarkStart w:id="69" w:name="_ptgiw6y1ozpn" w:colFirst="0" w:colLast="0"/>
-      <w:bookmarkStart w:id="70" w:name="_Toc3899078"/>
-      <w:bookmarkEnd w:id="69"/>
+      <w:bookmarkStart w:id="68" w:name="_ptgiw6y1ozpn" w:colFirst="0" w:colLast="0"/>
+      <w:bookmarkStart w:id="69" w:name="_Toc3899078"/>
+      <w:bookmarkEnd w:id="68"/>
       <w:r>
         <w:lastRenderedPageBreak/>
         <w:t>Variation Product</w:t>
       </w:r>
+      <w:bookmarkEnd w:id="69"/>
+    </w:p>
+    <w:p/>
+    <w:p>
+      <w:pPr>
+        <w:ind w:left="0"/>
+      </w:pPr>
+      <w:r>
+        <w:t>Variation Product is a product that is a specific variation. For example, if a Vegas brand t-shirt is represented by a variation master, then a product variation is a size 10, blue Vegas brand t-shirt.</w:t>
+      </w:r>
+    </w:p>
+    <w:p>
+      <w:pPr>
+        <w:ind w:left="0"/>
+      </w:pPr>
+      <w:r>
+        <w:t xml:space="preserve">Variation products associated with the same variation master share most of the attributes defined for the product </w:t>
+      </w:r>
+      <w:proofErr w:type="gramStart"/>
+      <w:r>
+        <w:t>master, but</w:t>
+      </w:r>
+      <w:proofErr w:type="gramEnd"/>
+      <w:r>
+        <w:t xml:space="preserve"> have their own product IDs and images.</w:t>
+      </w:r>
+    </w:p>
+    <w:p>
+      <w:pPr>
+        <w:ind w:left="0"/>
+      </w:pPr>
+    </w:p>
+    <w:p>
+      <w:pPr>
+        <w:ind w:left="0"/>
+      </w:pPr>
+      <w:r>
+        <w:t>Variation Products should be configured the same way as a “Standard Product”. See instructions above.</w:t>
+      </w:r>
+    </w:p>
+    <w:p>
+      <w:pPr>
+        <w:ind w:left="0"/>
+      </w:pPr>
+    </w:p>
+    <w:p>
+      <w:pPr>
+        <w:pStyle w:val="Heading4"/>
+      </w:pPr>
+      <w:bookmarkStart w:id="70" w:name="_vzg4vzcpqur" w:colFirst="0" w:colLast="0"/>
+      <w:bookmarkStart w:id="71" w:name="_Toc3899079"/>
       <w:bookmarkEnd w:id="70"/>
-    </w:p>
-    <w:p/>
-    <w:p>
-      <w:pPr>
-        <w:ind w:left="0"/>
-      </w:pPr>
-      <w:r>
-        <w:t>Variation Product is a product that is a specific variation. For example, if a Vegas brand t-shirt is represented by a variation master, then a product variation is a size 10, blue Vegas brand t-shirt.</w:t>
-      </w:r>
-    </w:p>
-    <w:p>
-      <w:pPr>
-        <w:ind w:left="0"/>
-      </w:pPr>
-      <w:r>
-        <w:t xml:space="preserve">Variation products associated with the same variation master share most of the attributes defined for the product </w:t>
-      </w:r>
-      <w:proofErr w:type="gramStart"/>
-      <w:r>
-        <w:t>master, but</w:t>
-      </w:r>
-      <w:proofErr w:type="gramEnd"/>
-      <w:r>
-        <w:t xml:space="preserve"> have their own product IDs and images.</w:t>
-      </w:r>
-    </w:p>
-    <w:p>
-      <w:pPr>
-        <w:ind w:left="0"/>
-      </w:pPr>
-    </w:p>
-    <w:p>
-      <w:pPr>
-        <w:ind w:left="0"/>
-      </w:pPr>
-      <w:r>
-        <w:t>Variation Products should be configured the same way as a “Standard Product”. See instructions above.</w:t>
-      </w:r>
-    </w:p>
-    <w:p>
-      <w:pPr>
-        <w:ind w:left="0"/>
-      </w:pPr>
-    </w:p>
-    <w:p>
-      <w:pPr>
-        <w:pStyle w:val="Heading4"/>
-      </w:pPr>
-      <w:bookmarkStart w:id="71" w:name="_vzg4vzcpqur" w:colFirst="0" w:colLast="0"/>
-      <w:bookmarkStart w:id="72" w:name="_Toc3899079"/>
+      <w:r>
+        <w:t>Variation Masters</w:t>
+      </w:r>
       <w:bookmarkEnd w:id="71"/>
-      <w:r>
-        <w:t>Variation Masters</w:t>
-      </w:r>
-      <w:bookmarkEnd w:id="72"/>
     </w:p>
     <w:p>
       <w:pPr>
@@ -12489,13 +12510,13 @@
       <w:pPr>
         <w:pStyle w:val="Heading4"/>
       </w:pPr>
-      <w:bookmarkStart w:id="73" w:name="_i7ptakm2v2zy" w:colFirst="0" w:colLast="0"/>
-      <w:bookmarkStart w:id="74" w:name="_Toc3899080"/>
+      <w:bookmarkStart w:id="72" w:name="_i7ptakm2v2zy" w:colFirst="0" w:colLast="0"/>
+      <w:bookmarkStart w:id="73" w:name="_Toc3899080"/>
+      <w:bookmarkEnd w:id="72"/>
+      <w:r>
+        <w:t>Product Bundles</w:t>
+      </w:r>
       <w:bookmarkEnd w:id="73"/>
-      <w:r>
-        <w:t>Product Bundles</w:t>
-      </w:r>
-      <w:bookmarkEnd w:id="74"/>
     </w:p>
     <w:p>
       <w:pPr>
@@ -21177,88 +21198,88 @@
       <w:pPr>
         <w:pStyle w:val="Heading4"/>
       </w:pPr>
-      <w:bookmarkStart w:id="75" w:name="_uaufwhnytrsu" w:colFirst="0" w:colLast="0"/>
-      <w:bookmarkStart w:id="76" w:name="_Toc3899081"/>
+      <w:bookmarkStart w:id="74" w:name="_uaufwhnytrsu" w:colFirst="0" w:colLast="0"/>
+      <w:bookmarkStart w:id="75" w:name="_Toc3899081"/>
+      <w:bookmarkEnd w:id="74"/>
+      <w:r>
+        <w:t>Product Sets</w:t>
+      </w:r>
       <w:bookmarkEnd w:id="75"/>
-      <w:r>
-        <w:t>Product Sets</w:t>
-      </w:r>
+    </w:p>
+    <w:p>
+      <w:pPr>
+        <w:ind w:left="0"/>
+      </w:pPr>
+    </w:p>
+    <w:p>
+      <w:pPr>
+        <w:ind w:left="0"/>
+      </w:pPr>
+      <w:r>
+        <w:t xml:space="preserve">Product Set is a product that includes several products that are displayed together and can be purchased together or separately. For example, an accessories kit that includes a hairbrush, comb, and mirror, each of which can also be bought separately. Another common example is an outfit, with a jacket, shirt, and pants, which can be purchased </w:t>
+      </w:r>
+      <w:proofErr w:type="gramStart"/>
+      <w:r>
+        <w:t>together</w:t>
+      </w:r>
+      <w:proofErr w:type="gramEnd"/>
+      <w:r>
+        <w:t xml:space="preserve"> or each item can be purchased separately.</w:t>
+      </w:r>
+    </w:p>
+    <w:p>
+      <w:pPr>
+        <w:ind w:left="0"/>
+      </w:pPr>
+    </w:p>
+    <w:p>
+      <w:pPr>
+        <w:ind w:left="0"/>
+      </w:pPr>
+      <w:r>
+        <w:t>Unlike Product Bundles, Products Set Products are added to the cart individually. The end consumer has the option to add each product individually or to add all of the products at once.</w:t>
+      </w:r>
+    </w:p>
+    <w:p>
+      <w:pPr>
+        <w:ind w:left="0"/>
+      </w:pPr>
+      <w:r>
+        <w:t xml:space="preserve">When the consumer adds all of the products at once, the form fields for each individual product are preserved, for example quantity and subscription options. </w:t>
+      </w:r>
+    </w:p>
+    <w:p>
+      <w:pPr>
+        <w:ind w:left="0"/>
+      </w:pPr>
+      <w:r>
+        <w:t xml:space="preserve">Products within a product set can be configured the same as a standard product and the user will have the ability to configure the subscription options and interval for each individual product. See the instructions </w:t>
+      </w:r>
+      <w:proofErr w:type="gramStart"/>
+      <w:r>
+        <w:t>for  configuring</w:t>
+      </w:r>
+      <w:proofErr w:type="gramEnd"/>
+      <w:r>
+        <w:t xml:space="preserve"> a Standard Product above.</w:t>
+      </w:r>
+    </w:p>
+    <w:p>
+      <w:pPr>
+        <w:ind w:left="0"/>
+      </w:pPr>
+    </w:p>
+    <w:p>
+      <w:pPr>
+        <w:pStyle w:val="Heading4"/>
+      </w:pPr>
+      <w:bookmarkStart w:id="76" w:name="_vesuzrrrlnno" w:colFirst="0" w:colLast="0"/>
+      <w:bookmarkStart w:id="77" w:name="_Toc3899082"/>
       <w:bookmarkEnd w:id="76"/>
-    </w:p>
-    <w:p>
-      <w:pPr>
-        <w:ind w:left="0"/>
-      </w:pPr>
-    </w:p>
-    <w:p>
-      <w:pPr>
-        <w:ind w:left="0"/>
-      </w:pPr>
-      <w:r>
-        <w:t xml:space="preserve">Product Set is a product that includes several products that are displayed together and can be purchased together or separately. For example, an accessories kit that includes a hairbrush, comb, and mirror, each of which can also be bought separately. Another common example is an outfit, with a jacket, shirt, and pants, which can be purchased </w:t>
-      </w:r>
-      <w:proofErr w:type="gramStart"/>
-      <w:r>
-        <w:t>together</w:t>
-      </w:r>
-      <w:proofErr w:type="gramEnd"/>
-      <w:r>
-        <w:t xml:space="preserve"> or each item can be purchased separately.</w:t>
-      </w:r>
-    </w:p>
-    <w:p>
-      <w:pPr>
-        <w:ind w:left="0"/>
-      </w:pPr>
-    </w:p>
-    <w:p>
-      <w:pPr>
-        <w:ind w:left="0"/>
-      </w:pPr>
-      <w:r>
-        <w:t>Unlike Product Bundles, Products Set Products are added to the cart individually. The end consumer has the option to add each product individually or to add all of the products at once.</w:t>
-      </w:r>
-    </w:p>
-    <w:p>
-      <w:pPr>
-        <w:ind w:left="0"/>
-      </w:pPr>
-      <w:r>
-        <w:t xml:space="preserve">When the consumer adds all of the products at once, the form fields for each individual product are preserved, for example quantity and subscription options. </w:t>
-      </w:r>
-    </w:p>
-    <w:p>
-      <w:pPr>
-        <w:ind w:left="0"/>
-      </w:pPr>
-      <w:r>
-        <w:t xml:space="preserve">Products within a product set can be configured the same as a standard product and the user will have the ability to configure the subscription options and interval for each individual product. See the instructions </w:t>
-      </w:r>
-      <w:proofErr w:type="gramStart"/>
-      <w:r>
-        <w:t>for  configuring</w:t>
-      </w:r>
-      <w:proofErr w:type="gramEnd"/>
-      <w:r>
-        <w:t xml:space="preserve"> a Standard Product above.</w:t>
-      </w:r>
-    </w:p>
-    <w:p>
-      <w:pPr>
-        <w:ind w:left="0"/>
-      </w:pPr>
-    </w:p>
-    <w:p>
-      <w:pPr>
-        <w:pStyle w:val="Heading4"/>
-      </w:pPr>
-      <w:bookmarkStart w:id="77" w:name="_vesuzrrrlnno" w:colFirst="0" w:colLast="0"/>
-      <w:bookmarkStart w:id="78" w:name="_Toc3899082"/>
+      <w:r>
+        <w:t>Option Product</w:t>
+      </w:r>
       <w:bookmarkEnd w:id="77"/>
-      <w:r>
-        <w:t>Option Product</w:t>
-      </w:r>
-      <w:bookmarkEnd w:id="78"/>
     </w:p>
     <w:p>
       <w:pPr>
@@ -23433,16 +23454,16 @@
         <w:pStyle w:val="Heading3"/>
         <w:ind w:left="0" w:firstLine="0"/>
       </w:pPr>
-      <w:bookmarkStart w:id="79" w:name="_rvqc2oola5wx" w:colFirst="0" w:colLast="0"/>
-      <w:bookmarkStart w:id="80" w:name="_Toc3899083"/>
-      <w:bookmarkStart w:id="81" w:name="_Toc3899204"/>
-      <w:bookmarkEnd w:id="79"/>
+      <w:bookmarkStart w:id="78" w:name="_rvqc2oola5wx" w:colFirst="0" w:colLast="0"/>
+      <w:bookmarkStart w:id="79" w:name="_Toc3899083"/>
+      <w:bookmarkStart w:id="80" w:name="_Toc3899204"/>
+      <w:bookmarkEnd w:id="78"/>
       <w:r>
         <w:lastRenderedPageBreak/>
         <w:t>Configure OCAPI client</w:t>
       </w:r>
+      <w:bookmarkEnd w:id="79"/>
       <w:bookmarkEnd w:id="80"/>
-      <w:bookmarkEnd w:id="81"/>
     </w:p>
     <w:p/>
     <w:p>
@@ -23503,46 +23524,46 @@
         <w:pStyle w:val="Heading3"/>
         <w:ind w:left="0" w:firstLine="0"/>
       </w:pPr>
-      <w:bookmarkStart w:id="82" w:name="_kk1q9xkep9l7" w:colFirst="0" w:colLast="0"/>
-      <w:bookmarkStart w:id="83" w:name="_Toc3899084"/>
-      <w:bookmarkStart w:id="84" w:name="_Toc3899205"/>
-      <w:bookmarkEnd w:id="82"/>
+      <w:bookmarkStart w:id="81" w:name="_kk1q9xkep9l7" w:colFirst="0" w:colLast="0"/>
+      <w:bookmarkStart w:id="82" w:name="_Toc3899084"/>
+      <w:bookmarkStart w:id="83" w:name="_Toc3899205"/>
+      <w:bookmarkEnd w:id="81"/>
       <w:r>
         <w:lastRenderedPageBreak/>
         <w:t>Configure Payments</w:t>
       </w:r>
+      <w:bookmarkEnd w:id="82"/>
       <w:bookmarkEnd w:id="83"/>
+    </w:p>
+    <w:p>
+      <w:pPr>
+        <w:ind w:left="0"/>
+      </w:pPr>
+    </w:p>
+    <w:p>
+      <w:pPr>
+        <w:ind w:left="0"/>
+      </w:pPr>
+      <w:r>
+        <w:t>Subscribe Pro will make use of OCAPI to place orders on behalf of the customer. This is one of the reasons that a customer must be logged in and have a stored payment instrument in order to place an order with subscriptions.</w:t>
+      </w:r>
+    </w:p>
+    <w:p>
+      <w:pPr>
+        <w:ind w:left="0"/>
+      </w:pPr>
+    </w:p>
+    <w:p>
+      <w:pPr>
+        <w:pStyle w:val="Heading4"/>
+      </w:pPr>
+      <w:bookmarkStart w:id="84" w:name="_ggnxc1jgtvou" w:colFirst="0" w:colLast="0"/>
+      <w:bookmarkStart w:id="85" w:name="_Toc3899085"/>
       <w:bookmarkEnd w:id="84"/>
-    </w:p>
-    <w:p>
-      <w:pPr>
-        <w:ind w:left="0"/>
-      </w:pPr>
-    </w:p>
-    <w:p>
-      <w:pPr>
-        <w:ind w:left="0"/>
-      </w:pPr>
-      <w:r>
-        <w:t>Subscribe Pro will make use of OCAPI to place orders on behalf of the customer. This is one of the reasons that a customer must be logged in and have a stored payment instrument in order to place an order with subscriptions.</w:t>
-      </w:r>
-    </w:p>
-    <w:p>
-      <w:pPr>
-        <w:ind w:left="0"/>
-      </w:pPr>
-    </w:p>
-    <w:p>
-      <w:pPr>
-        <w:pStyle w:val="Heading4"/>
-      </w:pPr>
-      <w:bookmarkStart w:id="85" w:name="_ggnxc1jgtvou" w:colFirst="0" w:colLast="0"/>
-      <w:bookmarkStart w:id="86" w:name="_Toc3899085"/>
+      <w:r>
+        <w:t>Credit Cards</w:t>
+      </w:r>
       <w:bookmarkEnd w:id="85"/>
-      <w:r>
-        <w:t>Credit Cards</w:t>
-      </w:r>
-      <w:bookmarkEnd w:id="86"/>
     </w:p>
     <w:p>
       <w:pPr>
@@ -23617,15 +23638,15 @@
       <w:pPr>
         <w:pStyle w:val="Heading4"/>
       </w:pPr>
-      <w:bookmarkStart w:id="87" w:name="_9vtya2dl47h6" w:colFirst="0" w:colLast="0"/>
-      <w:bookmarkStart w:id="88" w:name="_pbr1meinlta" w:colFirst="0" w:colLast="0"/>
-      <w:bookmarkStart w:id="89" w:name="_Toc3899095"/>
+      <w:bookmarkStart w:id="86" w:name="_9vtya2dl47h6" w:colFirst="0" w:colLast="0"/>
+      <w:bookmarkStart w:id="87" w:name="_pbr1meinlta" w:colFirst="0" w:colLast="0"/>
+      <w:bookmarkStart w:id="88" w:name="_Toc3899095"/>
+      <w:bookmarkEnd w:id="86"/>
       <w:bookmarkEnd w:id="87"/>
+      <w:r>
+        <w:t>Subscribe Pro - Payment Profile</w:t>
+      </w:r>
       <w:bookmarkEnd w:id="88"/>
-      <w:r>
-        <w:t>Subscribe Pro - Payment Profile</w:t>
-      </w:r>
-      <w:bookmarkEnd w:id="89"/>
     </w:p>
     <w:p>
       <w:pPr>
@@ -23684,13 +23705,13 @@
         <w:pStyle w:val="Heading5"/>
         <w:contextualSpacing w:val="0"/>
       </w:pPr>
-      <w:bookmarkStart w:id="90" w:name="_sn8u8ew21zsn" w:colFirst="0" w:colLast="0"/>
-      <w:bookmarkStart w:id="91" w:name="_Toc3899096"/>
+      <w:bookmarkStart w:id="89" w:name="_sn8u8ew21zsn" w:colFirst="0" w:colLast="0"/>
+      <w:bookmarkStart w:id="90" w:name="_Toc3899096"/>
+      <w:bookmarkEnd w:id="89"/>
+      <w:r>
+        <w:t>Creating subscription</w:t>
+      </w:r>
       <w:bookmarkEnd w:id="90"/>
-      <w:r>
-        <w:t>Creating subscription</w:t>
-      </w:r>
-      <w:bookmarkEnd w:id="91"/>
     </w:p>
     <w:p/>
     <w:p>
@@ -25340,13 +25361,13 @@
         <w:pStyle w:val="Heading5"/>
         <w:contextualSpacing w:val="0"/>
       </w:pPr>
-      <w:bookmarkStart w:id="92" w:name="_vdf56h4q0w8k" w:colFirst="0" w:colLast="0"/>
-      <w:bookmarkStart w:id="93" w:name="_Toc3899097"/>
+      <w:bookmarkStart w:id="91" w:name="_vdf56h4q0w8k" w:colFirst="0" w:colLast="0"/>
+      <w:bookmarkStart w:id="92" w:name="_Toc3899097"/>
+      <w:bookmarkEnd w:id="91"/>
+      <w:r>
+        <w:t>Recurring subscription charging</w:t>
+      </w:r>
       <w:bookmarkEnd w:id="92"/>
-      <w:r>
-        <w:t>Recurring subscription charging</w:t>
-      </w:r>
-      <w:bookmarkEnd w:id="93"/>
     </w:p>
     <w:p/>
     <w:p>
@@ -25648,14 +25669,14 @@
         </w:numPr>
         <w:ind w:left="0" w:firstLine="0"/>
       </w:pPr>
-      <w:bookmarkStart w:id="94" w:name="_Toc3899098"/>
-      <w:bookmarkStart w:id="95" w:name="_Toc3899206"/>
+      <w:bookmarkStart w:id="93" w:name="_Toc3899098"/>
+      <w:bookmarkStart w:id="94" w:name="_Toc3899206"/>
       <w:r>
         <w:lastRenderedPageBreak/>
         <w:t>Custom Code</w:t>
       </w:r>
+      <w:bookmarkEnd w:id="93"/>
       <w:bookmarkEnd w:id="94"/>
-      <w:bookmarkEnd w:id="95"/>
     </w:p>
     <w:p>
       <w:pPr>
@@ -26977,29 +26998,29 @@
         <w:pStyle w:val="Heading3"/>
         <w:ind w:left="0" w:firstLine="0"/>
       </w:pPr>
-      <w:bookmarkStart w:id="96" w:name="_fhl9g1ygawtp" w:colFirst="0" w:colLast="0"/>
-      <w:bookmarkStart w:id="97" w:name="_Toc3899099"/>
-      <w:bookmarkStart w:id="98" w:name="_Toc3899207"/>
-      <w:bookmarkEnd w:id="96"/>
+      <w:bookmarkStart w:id="95" w:name="_fhl9g1ygawtp" w:colFirst="0" w:colLast="0"/>
+      <w:bookmarkStart w:id="96" w:name="_Toc3899099"/>
+      <w:bookmarkStart w:id="97" w:name="_Toc3899207"/>
+      <w:bookmarkEnd w:id="95"/>
       <w:r>
         <w:lastRenderedPageBreak/>
         <w:t>Custom Code</w:t>
       </w:r>
+      <w:bookmarkEnd w:id="96"/>
       <w:bookmarkEnd w:id="97"/>
+    </w:p>
+    <w:p>
+      <w:pPr>
+        <w:ind w:left="0"/>
+      </w:pPr>
+    </w:p>
+    <w:p>
+      <w:pPr>
+        <w:pStyle w:val="Heading4"/>
+      </w:pPr>
+      <w:bookmarkStart w:id="98" w:name="_9mwv4som3zc2" w:colFirst="0" w:colLast="0"/>
+      <w:bookmarkStart w:id="99" w:name="_Toc3899100"/>
       <w:bookmarkEnd w:id="98"/>
-    </w:p>
-    <w:p>
-      <w:pPr>
-        <w:ind w:left="0"/>
-      </w:pPr>
-    </w:p>
-    <w:p>
-      <w:pPr>
-        <w:pStyle w:val="Heading4"/>
-      </w:pPr>
-      <w:bookmarkStart w:id="99" w:name="_9mwv4som3zc2" w:colFirst="0" w:colLast="0"/>
-      <w:bookmarkStart w:id="100" w:name="_Toc3899100"/>
-      <w:bookmarkEnd w:id="99"/>
       <w:r>
         <w:t>Modify account/payment/</w:t>
       </w:r>
@@ -31146,7 +31167,7 @@
       <w:r>
         <w:t>productDetails.isml</w:t>
       </w:r>
-      <w:bookmarkEnd w:id="100"/>
+      <w:bookmarkEnd w:id="99"/>
       <w:proofErr w:type="spellEnd"/>
     </w:p>
     <w:p>
@@ -32725,17 +32746,17 @@
       <w:pPr>
         <w:pStyle w:val="Heading4"/>
       </w:pPr>
-      <w:bookmarkStart w:id="101" w:name="_57shzggm26w9" w:colFirst="0" w:colLast="0"/>
-      <w:bookmarkStart w:id="102" w:name="_Toc3899101"/>
+      <w:bookmarkStart w:id="100" w:name="_57shzggm26w9" w:colFirst="0" w:colLast="0"/>
+      <w:bookmarkStart w:id="101" w:name="_Toc3899101"/>
+      <w:bookmarkEnd w:id="100"/>
+      <w:r>
+        <w:t>Modify checkout/</w:t>
+      </w:r>
+      <w:proofErr w:type="spellStart"/>
+      <w:r>
+        <w:t>checkout.isml</w:t>
+      </w:r>
       <w:bookmarkEnd w:id="101"/>
-      <w:r>
-        <w:t>Modify checkout/</w:t>
-      </w:r>
-      <w:proofErr w:type="spellStart"/>
-      <w:r>
-        <w:t>checkout.isml</w:t>
-      </w:r>
-      <w:bookmarkEnd w:id="102"/>
       <w:proofErr w:type="spellEnd"/>
     </w:p>
     <w:p>
@@ -33145,7 +33166,7 @@
       <w:pPr>
         <w:pStyle w:val="Heading4"/>
       </w:pPr>
-      <w:bookmarkStart w:id="103" w:name="_Toc3899102"/>
+      <w:bookmarkStart w:id="102" w:name="_Toc3899102"/>
       <w:r>
         <w:t xml:space="preserve">Modify </w:t>
       </w:r>
@@ -33156,7 +33177,7 @@
       <w:r>
         <w:t>checkoutLogin.isml</w:t>
       </w:r>
-      <w:bookmarkEnd w:id="103"/>
+      <w:bookmarkEnd w:id="102"/>
       <w:proofErr w:type="spellEnd"/>
     </w:p>
     <w:p>
@@ -34007,7 +34028,7 @@
       <w:pPr>
         <w:pStyle w:val="Heading4"/>
       </w:pPr>
-      <w:bookmarkStart w:id="104" w:name="_Toc3899103"/>
+      <w:bookmarkStart w:id="103" w:name="_Toc3899103"/>
       <w:r>
         <w:t>Modify checkout/billing/</w:t>
       </w:r>
@@ -34039,7 +34060,7 @@
       <w:r>
         <w:t>paymentOptionsContent.isml</w:t>
       </w:r>
-      <w:bookmarkEnd w:id="104"/>
+      <w:bookmarkEnd w:id="103"/>
       <w:proofErr w:type="spellEnd"/>
     </w:p>
     <w:p>
@@ -34352,8 +34373,8 @@
         <w:spacing w:line="240" w:lineRule="auto"/>
         <w:ind w:left="0"/>
       </w:pPr>
-      <w:bookmarkStart w:id="105" w:name="_atvoksn8u4x3" w:colFirst="0" w:colLast="0"/>
-      <w:bookmarkEnd w:id="105"/>
+      <w:bookmarkStart w:id="104" w:name="_atvoksn8u4x3" w:colFirst="0" w:colLast="0"/>
+      <w:bookmarkEnd w:id="104"/>
     </w:p>
     <w:p>
       <w:pPr>
@@ -34364,16 +34385,17 @@
         </w:numPr>
         <w:ind w:left="0" w:firstLine="0"/>
       </w:pPr>
-      <w:bookmarkStart w:id="106" w:name="_s28dciyykhv4" w:colFirst="0" w:colLast="0"/>
-      <w:bookmarkStart w:id="107" w:name="_de48ghs3b4oh" w:colFirst="0" w:colLast="0"/>
-      <w:bookmarkStart w:id="108" w:name="_hl48tbn83khl" w:colFirst="0" w:colLast="0"/>
-      <w:bookmarkStart w:id="109" w:name="_borqi0dzbpin" w:colFirst="0" w:colLast="0"/>
-      <w:bookmarkStart w:id="110" w:name="_xu8jvshicz59" w:colFirst="0" w:colLast="0"/>
-      <w:bookmarkStart w:id="111" w:name="_g9smy2efc1d8" w:colFirst="0" w:colLast="0"/>
-      <w:bookmarkStart w:id="112" w:name="_pmadk7x1gsq7" w:colFirst="0" w:colLast="0"/>
-      <w:bookmarkStart w:id="113" w:name="_c8y3hr3qcghk" w:colFirst="0" w:colLast="0"/>
-      <w:bookmarkStart w:id="114" w:name="_Toc3899105"/>
-      <w:bookmarkStart w:id="115" w:name="_Toc3899208"/>
+      <w:bookmarkStart w:id="105" w:name="_s28dciyykhv4" w:colFirst="0" w:colLast="0"/>
+      <w:bookmarkStart w:id="106" w:name="_de48ghs3b4oh" w:colFirst="0" w:colLast="0"/>
+      <w:bookmarkStart w:id="107" w:name="_hl48tbn83khl" w:colFirst="0" w:colLast="0"/>
+      <w:bookmarkStart w:id="108" w:name="_borqi0dzbpin" w:colFirst="0" w:colLast="0"/>
+      <w:bookmarkStart w:id="109" w:name="_xu8jvshicz59" w:colFirst="0" w:colLast="0"/>
+      <w:bookmarkStart w:id="110" w:name="_g9smy2efc1d8" w:colFirst="0" w:colLast="0"/>
+      <w:bookmarkStart w:id="111" w:name="_pmadk7x1gsq7" w:colFirst="0" w:colLast="0"/>
+      <w:bookmarkStart w:id="112" w:name="_c8y3hr3qcghk" w:colFirst="0" w:colLast="0"/>
+      <w:bookmarkStart w:id="113" w:name="_Toc3899105"/>
+      <w:bookmarkStart w:id="114" w:name="_Toc3899208"/>
+      <w:bookmarkEnd w:id="105"/>
       <w:bookmarkEnd w:id="106"/>
       <w:bookmarkEnd w:id="107"/>
       <w:bookmarkEnd w:id="108"/>
@@ -34381,12 +34403,11 @@
       <w:bookmarkEnd w:id="110"/>
       <w:bookmarkEnd w:id="111"/>
       <w:bookmarkEnd w:id="112"/>
+      <w:r>
+        <w:t>External Interfaces</w:t>
+      </w:r>
       <w:bookmarkEnd w:id="113"/>
-      <w:r>
-        <w:t>External Interfaces</w:t>
-      </w:r>
       <w:bookmarkEnd w:id="114"/>
-      <w:bookmarkEnd w:id="115"/>
     </w:p>
     <w:p>
       <w:pPr>
@@ -34500,15 +34521,15 @@
         <w:pStyle w:val="Heading3"/>
         <w:ind w:left="0" w:firstLine="0"/>
       </w:pPr>
-      <w:bookmarkStart w:id="116" w:name="_x8i9r3xd5224" w:colFirst="0" w:colLast="0"/>
-      <w:bookmarkStart w:id="117" w:name="_Toc3899106"/>
-      <w:bookmarkStart w:id="118" w:name="_Toc3899209"/>
+      <w:bookmarkStart w:id="115" w:name="_x8i9r3xd5224" w:colFirst="0" w:colLast="0"/>
+      <w:bookmarkStart w:id="116" w:name="_Toc3899106"/>
+      <w:bookmarkStart w:id="117" w:name="_Toc3899209"/>
+      <w:bookmarkEnd w:id="115"/>
+      <w:r>
+        <w:t>Service Profile</w:t>
+      </w:r>
       <w:bookmarkEnd w:id="116"/>
-      <w:r>
-        <w:t>Service Profile</w:t>
-      </w:r>
       <w:bookmarkEnd w:id="117"/>
-      <w:bookmarkEnd w:id="118"/>
     </w:p>
     <w:p>
       <w:pPr>
@@ -35275,15 +35296,15 @@
         <w:pStyle w:val="Heading3"/>
         <w:ind w:left="0" w:firstLine="0"/>
       </w:pPr>
-      <w:bookmarkStart w:id="119" w:name="_7fn6e26aybtu" w:colFirst="0" w:colLast="0"/>
-      <w:bookmarkStart w:id="120" w:name="_Toc3899107"/>
-      <w:bookmarkStart w:id="121" w:name="_Toc3899210"/>
+      <w:bookmarkStart w:id="118" w:name="_7fn6e26aybtu" w:colFirst="0" w:colLast="0"/>
+      <w:bookmarkStart w:id="119" w:name="_Toc3899107"/>
+      <w:bookmarkStart w:id="120" w:name="_Toc3899210"/>
+      <w:bookmarkEnd w:id="118"/>
+      <w:r>
+        <w:t>Service Credentials</w:t>
+      </w:r>
       <w:bookmarkEnd w:id="119"/>
-      <w:r>
-        <w:t>Service Credentials</w:t>
-      </w:r>
       <w:bookmarkEnd w:id="120"/>
-      <w:bookmarkEnd w:id="121"/>
     </w:p>
     <w:p>
       <w:pPr>
@@ -35929,16 +35950,16 @@
         <w:pStyle w:val="Heading3"/>
         <w:ind w:left="0" w:firstLine="0"/>
       </w:pPr>
-      <w:bookmarkStart w:id="122" w:name="_5u9gwe8xru7" w:colFirst="0" w:colLast="0"/>
-      <w:bookmarkEnd w:id="122"/>
+      <w:bookmarkStart w:id="121" w:name="_5u9gwe8xru7" w:colFirst="0" w:colLast="0"/>
+      <w:bookmarkEnd w:id="121"/>
     </w:p>
     <w:p>
       <w:pPr>
         <w:pStyle w:val="Heading3"/>
         <w:ind w:left="0" w:firstLine="0"/>
       </w:pPr>
-      <w:bookmarkStart w:id="123" w:name="_s4l8vyqp1b6q" w:colFirst="0" w:colLast="0"/>
-      <w:bookmarkEnd w:id="123"/>
+      <w:bookmarkStart w:id="122" w:name="_s4l8vyqp1b6q" w:colFirst="0" w:colLast="0"/>
+      <w:bookmarkEnd w:id="122"/>
       <w:r>
         <w:br w:type="page"/>
       </w:r>
@@ -35948,16 +35969,16 @@
         <w:pStyle w:val="Heading3"/>
         <w:ind w:left="0" w:firstLine="0"/>
       </w:pPr>
-      <w:bookmarkStart w:id="124" w:name="_2i8olkox7adx" w:colFirst="0" w:colLast="0"/>
-      <w:bookmarkStart w:id="125" w:name="_Toc3899108"/>
-      <w:bookmarkStart w:id="126" w:name="_Toc3899211"/>
-      <w:bookmarkEnd w:id="124"/>
+      <w:bookmarkStart w:id="123" w:name="_2i8olkox7adx" w:colFirst="0" w:colLast="0"/>
+      <w:bookmarkStart w:id="124" w:name="_Toc3899108"/>
+      <w:bookmarkStart w:id="125" w:name="_Toc3899211"/>
+      <w:bookmarkEnd w:id="123"/>
       <w:r>
         <w:lastRenderedPageBreak/>
         <w:t>Service Endpoints</w:t>
       </w:r>
+      <w:bookmarkEnd w:id="124"/>
       <w:bookmarkEnd w:id="125"/>
-      <w:bookmarkEnd w:id="126"/>
     </w:p>
     <w:p>
       <w:pPr>
@@ -37265,37 +37286,37 @@
         </w:numPr>
         <w:ind w:left="0" w:firstLine="0"/>
       </w:pPr>
-      <w:bookmarkStart w:id="127" w:name="_Toc3899109"/>
-      <w:bookmarkStart w:id="128" w:name="_Toc3899212"/>
+      <w:bookmarkStart w:id="126" w:name="_Toc3899109"/>
+      <w:bookmarkStart w:id="127" w:name="_Toc3899212"/>
       <w:r>
         <w:lastRenderedPageBreak/>
         <w:t>Testing</w:t>
       </w:r>
+      <w:bookmarkEnd w:id="126"/>
       <w:bookmarkEnd w:id="127"/>
-      <w:bookmarkEnd w:id="128"/>
     </w:p>
     <w:p>
       <w:pPr>
         <w:pStyle w:val="Heading3"/>
         <w:ind w:left="0" w:firstLine="0"/>
       </w:pPr>
-      <w:bookmarkStart w:id="129" w:name="_ix6iac3s3e50" w:colFirst="0" w:colLast="0"/>
-      <w:bookmarkEnd w:id="129"/>
+      <w:bookmarkStart w:id="128" w:name="_ix6iac3s3e50" w:colFirst="0" w:colLast="0"/>
+      <w:bookmarkEnd w:id="128"/>
     </w:p>
     <w:p>
       <w:pPr>
         <w:pStyle w:val="Heading3"/>
         <w:ind w:left="0" w:firstLine="0"/>
       </w:pPr>
-      <w:bookmarkStart w:id="130" w:name="_bjyodw1y1yz0" w:colFirst="0" w:colLast="0"/>
-      <w:bookmarkStart w:id="131" w:name="_Toc3899110"/>
-      <w:bookmarkStart w:id="132" w:name="_Toc3899213"/>
+      <w:bookmarkStart w:id="129" w:name="_bjyodw1y1yz0" w:colFirst="0" w:colLast="0"/>
+      <w:bookmarkStart w:id="130" w:name="_Toc3899110"/>
+      <w:bookmarkStart w:id="131" w:name="_Toc3899213"/>
+      <w:bookmarkEnd w:id="129"/>
+      <w:r>
+        <w:t>Sandbox(es)</w:t>
+      </w:r>
       <w:bookmarkEnd w:id="130"/>
-      <w:r>
-        <w:t>Sandbox(es)</w:t>
-      </w:r>
       <w:bookmarkEnd w:id="131"/>
-      <w:bookmarkEnd w:id="132"/>
     </w:p>
     <w:p>
       <w:pPr>
@@ -37354,15 +37375,15 @@
         <w:pStyle w:val="Heading3"/>
         <w:ind w:left="0" w:firstLine="0"/>
       </w:pPr>
-      <w:bookmarkStart w:id="133" w:name="_1dr4vw3kqws9" w:colFirst="0" w:colLast="0"/>
-      <w:bookmarkStart w:id="134" w:name="_Toc3899111"/>
-      <w:bookmarkStart w:id="135" w:name="_Toc3899214"/>
+      <w:bookmarkStart w:id="132" w:name="_1dr4vw3kqws9" w:colFirst="0" w:colLast="0"/>
+      <w:bookmarkStart w:id="133" w:name="_Toc3899111"/>
+      <w:bookmarkStart w:id="134" w:name="_Toc3899214"/>
+      <w:bookmarkEnd w:id="132"/>
+      <w:r>
+        <w:t>Integration Testing</w:t>
+      </w:r>
       <w:bookmarkEnd w:id="133"/>
-      <w:r>
-        <w:t>Integration Testing</w:t>
-      </w:r>
       <w:bookmarkEnd w:id="134"/>
-      <w:bookmarkEnd w:id="135"/>
     </w:p>
     <w:p>
       <w:pPr>
@@ -37759,8 +37780,8 @@
           <w:szCs w:val="28"/>
         </w:rPr>
       </w:pPr>
-      <w:bookmarkStart w:id="136" w:name="_Toc3899112"/>
-      <w:bookmarkStart w:id="137" w:name="_Toc3899215"/>
+      <w:bookmarkStart w:id="135" w:name="_Toc3899112"/>
+      <w:bookmarkStart w:id="136" w:name="_Toc3899215"/>
       <w:r>
         <w:rPr>
           <w:rFonts w:ascii="Arial" w:eastAsia="Arial" w:hAnsi="Arial" w:cs="Arial"/>
@@ -37771,8 +37792,8 @@
         <w:lastRenderedPageBreak/>
         <w:t>Operations, Maintenance</w:t>
       </w:r>
+      <w:bookmarkEnd w:id="135"/>
       <w:bookmarkEnd w:id="136"/>
-      <w:bookmarkEnd w:id="137"/>
     </w:p>
     <w:p/>
     <w:p>
@@ -37784,13 +37805,13 @@
         </w:numPr>
         <w:ind w:left="0" w:firstLine="0"/>
       </w:pPr>
-      <w:bookmarkStart w:id="138" w:name="_Toc3899113"/>
-      <w:bookmarkStart w:id="139" w:name="_Toc3899216"/>
+      <w:bookmarkStart w:id="137" w:name="_Toc3899113"/>
+      <w:bookmarkStart w:id="138" w:name="_Toc3899216"/>
       <w:r>
         <w:t>Data Storage</w:t>
       </w:r>
+      <w:bookmarkEnd w:id="137"/>
       <w:bookmarkEnd w:id="138"/>
-      <w:bookmarkEnd w:id="139"/>
     </w:p>
     <w:p>
       <w:pPr>
@@ -37840,13 +37861,13 @@
         </w:numPr>
         <w:ind w:left="0" w:firstLine="0"/>
       </w:pPr>
-      <w:bookmarkStart w:id="140" w:name="_Toc3899114"/>
-      <w:bookmarkStart w:id="141" w:name="_Toc3899217"/>
+      <w:bookmarkStart w:id="139" w:name="_Toc3899114"/>
+      <w:bookmarkStart w:id="140" w:name="_Toc3899217"/>
       <w:r>
         <w:t>Availability</w:t>
       </w:r>
+      <w:bookmarkEnd w:id="139"/>
       <w:bookmarkEnd w:id="140"/>
-      <w:bookmarkEnd w:id="141"/>
     </w:p>
     <w:p>
       <w:pPr>
@@ -37917,13 +37938,13 @@
         </w:numPr>
         <w:ind w:left="0" w:firstLine="0"/>
       </w:pPr>
-      <w:bookmarkStart w:id="142" w:name="_Toc3899115"/>
-      <w:bookmarkStart w:id="143" w:name="_Toc3899218"/>
+      <w:bookmarkStart w:id="141" w:name="_Toc3899115"/>
+      <w:bookmarkStart w:id="142" w:name="_Toc3899218"/>
       <w:r>
         <w:t>Support</w:t>
       </w:r>
+      <w:bookmarkEnd w:id="141"/>
       <w:bookmarkEnd w:id="142"/>
-      <w:bookmarkEnd w:id="143"/>
     </w:p>
     <w:p>
       <w:pPr>
@@ -38020,8 +38041,8 @@
       </w:r>
     </w:p>
     <w:p>
-      <w:bookmarkStart w:id="144" w:name="_2xcytpi" w:colFirst="0" w:colLast="0"/>
-      <w:bookmarkEnd w:id="144"/>
+      <w:bookmarkStart w:id="143" w:name="_2xcytpi" w:colFirst="0" w:colLast="0"/>
+      <w:bookmarkEnd w:id="143"/>
       <w:r>
         <w:br w:type="page"/>
       </w:r>
@@ -38040,8 +38061,8 @@
           <w:szCs w:val="28"/>
         </w:rPr>
       </w:pPr>
-      <w:bookmarkStart w:id="145" w:name="_Toc3899116"/>
-      <w:bookmarkStart w:id="146" w:name="_Toc3899219"/>
+      <w:bookmarkStart w:id="144" w:name="_Toc3899116"/>
+      <w:bookmarkStart w:id="145" w:name="_Toc3899219"/>
       <w:r>
         <w:rPr>
           <w:rFonts w:ascii="Arial" w:eastAsia="Arial" w:hAnsi="Arial" w:cs="Arial"/>
@@ -38052,8 +38073,8 @@
         <w:lastRenderedPageBreak/>
         <w:t>User Guide</w:t>
       </w:r>
+      <w:bookmarkEnd w:id="144"/>
       <w:bookmarkEnd w:id="145"/>
-      <w:bookmarkEnd w:id="146"/>
     </w:p>
     <w:p>
       <w:pPr>
@@ -38069,13 +38090,13 @@
         </w:numPr>
         <w:ind w:left="0" w:firstLine="0"/>
       </w:pPr>
-      <w:bookmarkStart w:id="147" w:name="_Toc3899117"/>
-      <w:bookmarkStart w:id="148" w:name="_Toc3899220"/>
+      <w:bookmarkStart w:id="146" w:name="_Toc3899117"/>
+      <w:bookmarkStart w:id="147" w:name="_Toc3899220"/>
       <w:r>
         <w:t>Roles, Responsibilities</w:t>
       </w:r>
+      <w:bookmarkEnd w:id="146"/>
       <w:bookmarkEnd w:id="147"/>
-      <w:bookmarkEnd w:id="148"/>
     </w:p>
     <w:p>
       <w:pPr>
@@ -38141,13 +38162,13 @@
         </w:numPr>
         <w:ind w:left="0" w:firstLine="0"/>
       </w:pPr>
-      <w:bookmarkStart w:id="149" w:name="_Toc3899118"/>
-      <w:bookmarkStart w:id="150" w:name="_Toc3899221"/>
+      <w:bookmarkStart w:id="148" w:name="_Toc3899118"/>
+      <w:bookmarkStart w:id="149" w:name="_Toc3899221"/>
       <w:r>
         <w:t>Business Manager</w:t>
       </w:r>
+      <w:bookmarkEnd w:id="148"/>
       <w:bookmarkEnd w:id="149"/>
-      <w:bookmarkEnd w:id="150"/>
     </w:p>
     <w:p>
       <w:pPr>
@@ -38238,14 +38259,14 @@
         </w:numPr>
         <w:ind w:left="0" w:firstLine="0"/>
       </w:pPr>
-      <w:bookmarkStart w:id="151" w:name="_Toc3899119"/>
-      <w:bookmarkStart w:id="152" w:name="_Toc3899222"/>
+      <w:bookmarkStart w:id="150" w:name="_Toc3899119"/>
+      <w:bookmarkStart w:id="151" w:name="_Toc3899222"/>
       <w:r>
         <w:lastRenderedPageBreak/>
         <w:t>Storefront Functionality</w:t>
       </w:r>
+      <w:bookmarkEnd w:id="150"/>
       <w:bookmarkEnd w:id="151"/>
-      <w:bookmarkEnd w:id="152"/>
     </w:p>
     <w:p>
       <w:pPr>
@@ -38257,15 +38278,15 @@
         <w:pStyle w:val="Heading3"/>
         <w:ind w:left="0" w:firstLine="0"/>
       </w:pPr>
-      <w:bookmarkStart w:id="153" w:name="_fkaf8aii6ziq" w:colFirst="0" w:colLast="0"/>
-      <w:bookmarkStart w:id="154" w:name="_Toc3899120"/>
-      <w:bookmarkStart w:id="155" w:name="_Toc3899223"/>
+      <w:bookmarkStart w:id="152" w:name="_fkaf8aii6ziq" w:colFirst="0" w:colLast="0"/>
+      <w:bookmarkStart w:id="153" w:name="_Toc3899120"/>
+      <w:bookmarkStart w:id="154" w:name="_Toc3899223"/>
+      <w:bookmarkEnd w:id="152"/>
+      <w:r>
+        <w:t>Product Detail Page</w:t>
+      </w:r>
       <w:bookmarkEnd w:id="153"/>
-      <w:r>
-        <w:t>Product Detail Page</w:t>
-      </w:r>
       <w:bookmarkEnd w:id="154"/>
-      <w:bookmarkEnd w:id="155"/>
     </w:p>
     <w:p/>
     <w:p>
@@ -38346,8 +38367,8 @@
         <w:pStyle w:val="Heading3"/>
         <w:ind w:left="0" w:firstLine="0"/>
       </w:pPr>
-      <w:bookmarkStart w:id="156" w:name="_6iexj7c9o5t2" w:colFirst="0" w:colLast="0"/>
-      <w:bookmarkEnd w:id="156"/>
+      <w:bookmarkStart w:id="155" w:name="_6iexj7c9o5t2" w:colFirst="0" w:colLast="0"/>
+      <w:bookmarkEnd w:id="155"/>
     </w:p>
     <w:p>
       <w:pPr>
@@ -38420,14 +38441,14 @@
         <w:pStyle w:val="Heading3"/>
         <w:ind w:left="0" w:firstLine="0"/>
       </w:pPr>
-      <w:bookmarkStart w:id="157" w:name="_Toc3899121"/>
-      <w:bookmarkStart w:id="158" w:name="_Toc3899224"/>
+      <w:bookmarkStart w:id="156" w:name="_Toc3899121"/>
+      <w:bookmarkStart w:id="157" w:name="_Toc3899224"/>
       <w:r>
         <w:lastRenderedPageBreak/>
         <w:t>Cart Page</w:t>
       </w:r>
+      <w:bookmarkEnd w:id="156"/>
       <w:bookmarkEnd w:id="157"/>
-      <w:bookmarkEnd w:id="158"/>
     </w:p>
     <w:p>
       <w:pPr>
@@ -38519,24 +38540,24 @@
       <w:r>
         <w:br w:type="page"/>
       </w:r>
-      <w:bookmarkStart w:id="159" w:name="_kinw4qp3zgc2" w:colFirst="0" w:colLast="0"/>
-      <w:bookmarkEnd w:id="159"/>
+      <w:bookmarkStart w:id="158" w:name="_kinw4qp3zgc2" w:colFirst="0" w:colLast="0"/>
+      <w:bookmarkEnd w:id="158"/>
     </w:p>
     <w:p>
       <w:pPr>
         <w:pStyle w:val="Heading3"/>
         <w:ind w:left="0" w:firstLine="0"/>
       </w:pPr>
-      <w:bookmarkStart w:id="160" w:name="_r750811o29tm" w:colFirst="0" w:colLast="0"/>
-      <w:bookmarkStart w:id="161" w:name="_Toc3899122"/>
-      <w:bookmarkStart w:id="162" w:name="_Toc3899225"/>
-      <w:bookmarkEnd w:id="160"/>
+      <w:bookmarkStart w:id="159" w:name="_r750811o29tm" w:colFirst="0" w:colLast="0"/>
+      <w:bookmarkStart w:id="160" w:name="_Toc3899122"/>
+      <w:bookmarkStart w:id="161" w:name="_Toc3899225"/>
+      <w:bookmarkEnd w:id="159"/>
       <w:r>
         <w:lastRenderedPageBreak/>
         <w:t>Login Page</w:t>
       </w:r>
+      <w:bookmarkEnd w:id="160"/>
       <w:bookmarkEnd w:id="161"/>
-      <w:bookmarkEnd w:id="162"/>
     </w:p>
     <w:p>
       <w:pPr>
@@ -38626,10 +38647,10 @@
         <w:pStyle w:val="Heading3"/>
         <w:ind w:left="0" w:firstLine="0"/>
       </w:pPr>
-      <w:bookmarkStart w:id="163" w:name="_qubw81mvyb59" w:colFirst="0" w:colLast="0"/>
-      <w:bookmarkStart w:id="164" w:name="_Toc3899123"/>
-      <w:bookmarkStart w:id="165" w:name="_Toc3899226"/>
-      <w:bookmarkEnd w:id="163"/>
+      <w:bookmarkStart w:id="162" w:name="_qubw81mvyb59" w:colFirst="0" w:colLast="0"/>
+      <w:bookmarkStart w:id="163" w:name="_Toc3899123"/>
+      <w:bookmarkStart w:id="164" w:name="_Toc3899226"/>
+      <w:bookmarkEnd w:id="162"/>
       <w:r>
         <w:lastRenderedPageBreak/>
         <w:t xml:space="preserve">Order Summary Right Rail and </w:t>
@@ -38638,8 +38659,8 @@
       <w:r>
         <w:t>Minicart</w:t>
       </w:r>
+      <w:bookmarkEnd w:id="163"/>
       <w:bookmarkEnd w:id="164"/>
-      <w:bookmarkEnd w:id="165"/>
       <w:proofErr w:type="spellEnd"/>
     </w:p>
     <w:p>
@@ -38800,18 +38821,18 @@
       <w:r>
         <w:br w:type="page"/>
       </w:r>
-      <w:bookmarkStart w:id="166" w:name="_fzmml0twm2sb" w:colFirst="0" w:colLast="0"/>
-      <w:bookmarkEnd w:id="166"/>
+      <w:bookmarkStart w:id="165" w:name="_fzmml0twm2sb" w:colFirst="0" w:colLast="0"/>
+      <w:bookmarkEnd w:id="165"/>
     </w:p>
     <w:p>
       <w:pPr>
         <w:pStyle w:val="Heading3"/>
         <w:ind w:left="0" w:firstLine="0"/>
       </w:pPr>
-      <w:bookmarkStart w:id="167" w:name="_v2c9k41htdy6" w:colFirst="0" w:colLast="0"/>
-      <w:bookmarkStart w:id="168" w:name="_Toc3899124"/>
-      <w:bookmarkStart w:id="169" w:name="_Toc3899227"/>
-      <w:bookmarkEnd w:id="167"/>
+      <w:bookmarkStart w:id="166" w:name="_v2c9k41htdy6" w:colFirst="0" w:colLast="0"/>
+      <w:bookmarkStart w:id="167" w:name="_Toc3899124"/>
+      <w:bookmarkStart w:id="168" w:name="_Toc3899227"/>
+      <w:bookmarkEnd w:id="166"/>
       <w:r>
         <w:lastRenderedPageBreak/>
         <w:t xml:space="preserve">Order </w:t>
@@ -38822,8 +38843,8 @@
       <w:r>
         <w:t xml:space="preserve"> Page</w:t>
       </w:r>
+      <w:bookmarkEnd w:id="167"/>
       <w:bookmarkEnd w:id="168"/>
-      <w:bookmarkEnd w:id="169"/>
     </w:p>
     <w:p>
       <w:pPr>
@@ -38904,13 +38925,98 @@
       <w:pPr>
         <w:ind w:left="0"/>
       </w:pPr>
-      <w:r>
-        <w:br w:type="page"/>
-      </w:r>
-      <w:bookmarkStart w:id="170" w:name="_58ln42ihw6cw" w:colFirst="0" w:colLast="0"/>
-      <w:bookmarkStart w:id="171" w:name="_p2miqo8w4ple" w:colFirst="0" w:colLast="0"/>
+    </w:p>
+    <w:p>
+      <w:pPr>
+        <w:ind w:left="0"/>
+      </w:pPr>
+    </w:p>
+    <w:p>
+      <w:pPr>
+        <w:ind w:left="0"/>
+      </w:pPr>
+    </w:p>
+    <w:p>
+      <w:pPr>
+        <w:ind w:left="0"/>
+      </w:pPr>
+    </w:p>
+    <w:p>
+      <w:pPr>
+        <w:ind w:left="0"/>
+      </w:pPr>
+    </w:p>
+    <w:p>
+      <w:pPr>
+        <w:pStyle w:val="Heading2"/>
+        <w:numPr>
+          <w:ilvl w:val="1"/>
+          <w:numId w:val="5"/>
+        </w:numPr>
+        <w:ind w:left="0" w:firstLine="0"/>
+      </w:pPr>
+      <w:r>
+        <w:lastRenderedPageBreak/>
+        <w:t>Failover</w:t>
+      </w:r>
+    </w:p>
+    <w:p>
+      <w:pPr>
+        <w:ind w:left="0"/>
+      </w:pPr>
+      <w:bookmarkStart w:id="169" w:name="_58ln42ihw6cw" w:colFirst="0" w:colLast="0"/>
+      <w:bookmarkStart w:id="170" w:name="_p2miqo8w4ple" w:colFirst="0" w:colLast="0"/>
+      <w:bookmarkEnd w:id="169"/>
       <w:bookmarkEnd w:id="170"/>
-      <w:bookmarkEnd w:id="171"/>
+    </w:p>
+    <w:p>
+      <w:pPr>
+        <w:ind w:left="0"/>
+      </w:pPr>
+      <w:r>
+        <w:t>If the Subscribe Pro platform is unreachable, with our base integration, customers will still be able to check out on the SFCC front-end with non-subscription items. The job that creates subscriptions in Subscribe Pro via our API would return errors, but once the connection is restored, it would retroactively create subscriptions missed during that time. If you customize the cartridge functionality to further rely on Subscribe Pro’s API, that functionality would become unusable if our system is unreachable.</w:t>
+      </w:r>
+    </w:p>
+    <w:p>
+      <w:pPr>
+        <w:ind w:left="0"/>
+      </w:pPr>
+    </w:p>
+    <w:p>
+      <w:pPr>
+        <w:ind w:left="0"/>
+      </w:pPr>
+      <w:r>
+        <w:t xml:space="preserve">Subscribe Pro has an excellent record of up-time. You can view our Status Page, which includes a history of all incidents affecting our service here: </w:t>
+      </w:r>
+      <w:hyperlink r:id="rId27" w:history="1">
+        <w:r>
+          <w:rPr>
+            <w:rStyle w:val="Hyperlink"/>
+          </w:rPr>
+          <w:t>https</w:t>
+        </w:r>
+        <w:r>
+          <w:rPr>
+            <w:rStyle w:val="Hyperlink"/>
+          </w:rPr>
+          <w:t>:</w:t>
+        </w:r>
+        <w:r>
+          <w:rPr>
+            <w:rStyle w:val="Hyperlink"/>
+          </w:rPr>
+          <w:t>//status.subscribepro.com/</w:t>
+        </w:r>
+      </w:hyperlink>
+      <w:r>
+        <w:t>. We encourage all customers to subscribe to status page updates to remain informed of the status of any service interruptions.</w:t>
+      </w:r>
+    </w:p>
+    <w:p>
+      <w:pPr>
+        <w:ind w:left="0"/>
+      </w:pPr>
     </w:p>
     <w:p>
       <w:pPr>
@@ -38926,8 +39032,8 @@
           <w:szCs w:val="28"/>
         </w:rPr>
       </w:pPr>
-      <w:bookmarkStart w:id="172" w:name="_Toc3899126"/>
-      <w:bookmarkStart w:id="173" w:name="_Toc3899229"/>
+      <w:bookmarkStart w:id="171" w:name="_Toc3899126"/>
+      <w:bookmarkStart w:id="172" w:name="_Toc3899229"/>
       <w:r>
         <w:rPr>
           <w:rFonts w:ascii="Arial" w:eastAsia="Arial" w:hAnsi="Arial" w:cs="Arial"/>
@@ -38935,15 +39041,14 @@
           <w:sz w:val="28"/>
           <w:szCs w:val="28"/>
         </w:rPr>
-        <w:lastRenderedPageBreak/>
         <w:t>Release History</w:t>
       </w:r>
+      <w:bookmarkEnd w:id="171"/>
       <w:bookmarkEnd w:id="172"/>
+    </w:p>
+    <w:p>
+      <w:bookmarkStart w:id="173" w:name="_147n2zr" w:colFirst="0" w:colLast="0"/>
       <w:bookmarkEnd w:id="173"/>
-    </w:p>
-    <w:p>
-      <w:bookmarkStart w:id="174" w:name="_147n2zr" w:colFirst="0" w:colLast="0"/>
-      <w:bookmarkEnd w:id="174"/>
     </w:p>
     <w:p/>
     <w:tbl>
@@ -39080,6 +39185,56 @@
           </w:p>
         </w:tc>
       </w:tr>
+      <w:tr>
+        <w:tc>
+          <w:tcPr>
+            <w:tcW w:w="1080" w:type="dxa"/>
+            <w:tcBorders>
+              <w:top w:val="single" w:sz="4" w:space="0" w:color="999999"/>
+              <w:left w:val="single" w:sz="4" w:space="0" w:color="999999"/>
+              <w:bottom w:val="single" w:sz="4" w:space="0" w:color="999999"/>
+              <w:right w:val="single" w:sz="4" w:space="0" w:color="999999"/>
+            </w:tcBorders>
+            <w:tcMar>
+              <w:top w:w="58" w:type="dxa"/>
+              <w:left w:w="115" w:type="dxa"/>
+              <w:right w:w="115" w:type="dxa"/>
+            </w:tcMar>
+          </w:tcPr>
+          <w:p>
+            <w:pPr>
+              <w:ind w:left="0"/>
+            </w:pPr>
+            <w:r>
+              <w:t>20.1.0</w:t>
+            </w:r>
+          </w:p>
+        </w:tc>
+        <w:tc>
+          <w:tcPr>
+            <w:tcW w:w="7155" w:type="dxa"/>
+            <w:tcBorders>
+              <w:top w:val="single" w:sz="4" w:space="0" w:color="999999"/>
+              <w:left w:val="single" w:sz="4" w:space="0" w:color="999999"/>
+              <w:bottom w:val="single" w:sz="4" w:space="0" w:color="999999"/>
+              <w:right w:val="single" w:sz="4" w:space="0" w:color="999999"/>
+            </w:tcBorders>
+            <w:tcMar>
+              <w:top w:w="58" w:type="dxa"/>
+              <w:left w:w="115" w:type="dxa"/>
+              <w:right w:w="115" w:type="dxa"/>
+            </w:tcMar>
+          </w:tcPr>
+          <w:p>
+            <w:pPr>
+              <w:ind w:left="0"/>
+            </w:pPr>
+            <w:r>
+              <w:t>Re-certification</w:t>
+            </w:r>
+          </w:p>
+        </w:tc>
+      </w:tr>
     </w:tbl>
     <w:p>
       <w:pPr>
@@ -39093,12 +39248,12 @@
       </w:pPr>
     </w:p>
     <w:sectPr>
-      <w:headerReference w:type="even" r:id="rId27"/>
-      <w:headerReference w:type="default" r:id="rId28"/>
-      <w:footerReference w:type="even" r:id="rId29"/>
-      <w:footerReference w:type="default" r:id="rId30"/>
-      <w:headerReference w:type="first" r:id="rId31"/>
-      <w:footerReference w:type="first" r:id="rId32"/>
+      <w:headerReference w:type="even" r:id="rId28"/>
+      <w:headerReference w:type="default" r:id="rId29"/>
+      <w:footerReference w:type="even" r:id="rId30"/>
+      <w:footerReference w:type="default" r:id="rId31"/>
+      <w:headerReference w:type="first" r:id="rId32"/>
+      <w:footerReference w:type="first" r:id="rId33"/>
       <w:pgSz w:w="11906" w:h="16838"/>
       <w:pgMar w:top="1440" w:right="1080" w:bottom="1440" w:left="1530" w:header="0" w:footer="720" w:gutter="0"/>
       <w:pgNumType w:start="1"/>
@@ -39110,7 +39265,7 @@
 </file>
 
 <file path=word/endnotes.xml><?xml version="1.0" encoding="utf-8"?>
-<w:endnotes xmlns:wpc="http://schemas.microsoft.com/office/word/2010/wordprocessingCanvas" xmlns:cx="http://schemas.microsoft.com/office/drawing/2014/chartex" xmlns:cx1="http://schemas.microsoft.com/office/drawing/2015/9/8/chartex" xmlns:cx2="http://schemas.microsoft.com/office/drawing/2015/10/21/chartex" xmlns:cx3="http://schemas.microsoft.com/office/drawing/2016/5/9/chartex" xmlns:cx4="http://schemas.microsoft.com/office/drawing/2016/5/10/chartex" xmlns:cx5="http://schemas.microsoft.com/office/drawing/2016/5/11/chartex" xmlns:cx6="http://schemas.microsoft.com/office/drawing/2016/5/12/chartex" xmlns:cx7="http://schemas.microsoft.com/office/drawing/2016/5/13/chartex" xmlns:cx8="http://schemas.microsoft.com/office/drawing/2016/5/14/chartex" xmlns:mc="http://schemas.openxmlformats.org/markup-compatibility/2006" xmlns:aink="http://schemas.microsoft.com/office/drawing/2016/ink" xmlns:am3d="http://schemas.microsoft.com/office/drawing/2017/model3d" xmlns:o="urn:schemas-microsoft-com:office:office" xmlns:r="http://schemas.openxmlformats.org/officeDocument/2006/relationships" xmlns:m="http://schemas.openxmlformats.org/officeDocument/2006/math" xmlns:v="urn:schemas-microsoft-com:vml" xmlns:wp14="http://schemas.microsoft.com/office/word/2010/wordprocessingDrawing" xmlns:wp="http://schemas.openxmlformats.org/drawingml/2006/wordprocessingDrawing" xmlns:w10="urn:schemas-microsoft-com:office:word" xmlns:w="http://schemas.openxmlformats.org/wordprocessingml/2006/main" xmlns:w14="http://schemas.microsoft.com/office/word/2010/wordml" xmlns:w15="http://schemas.microsoft.com/office/word/2012/wordml" xmlns:w16cid="http://schemas.microsoft.com/office/word/2016/wordml/cid" xmlns:w16se="http://schemas.microsoft.com/office/word/2015/wordml/symex" xmlns:wpg="http://schemas.microsoft.com/office/word/2010/wordprocessingGroup" xmlns:wpi="http://schemas.microsoft.com/office/word/2010/wordprocessingInk" xmlns:wne="http://schemas.microsoft.com/office/word/2006/wordml" xmlns:wps="http://schemas.microsoft.com/office/word/2010/wordprocessingShape" mc:Ignorable="w14 w15 w16se w16cid wp14">
+<w:endnotes xmlns:wpc="http://schemas.microsoft.com/office/word/2010/wordprocessingCanvas" xmlns:cx="http://schemas.microsoft.com/office/drawing/2014/chartex" xmlns:cx1="http://schemas.microsoft.com/office/drawing/2015/9/8/chartex" xmlns:cx2="http://schemas.microsoft.com/office/drawing/2015/10/21/chartex" xmlns:cx3="http://schemas.microsoft.com/office/drawing/2016/5/9/chartex" xmlns:cx4="http://schemas.microsoft.com/office/drawing/2016/5/10/chartex" xmlns:cx5="http://schemas.microsoft.com/office/drawing/2016/5/11/chartex" xmlns:cx6="http://schemas.microsoft.com/office/drawing/2016/5/12/chartex" xmlns:cx7="http://schemas.microsoft.com/office/drawing/2016/5/13/chartex" xmlns:cx8="http://schemas.microsoft.com/office/drawing/2016/5/14/chartex" xmlns:mc="http://schemas.openxmlformats.org/markup-compatibility/2006" xmlns:aink="http://schemas.microsoft.com/office/drawing/2016/ink" xmlns:am3d="http://schemas.microsoft.com/office/drawing/2017/model3d" xmlns:o="urn:schemas-microsoft-com:office:office" xmlns:r="http://schemas.openxmlformats.org/officeDocument/2006/relationships" xmlns:m="http://schemas.openxmlformats.org/officeDocument/2006/math" xmlns:v="urn:schemas-microsoft-com:vml" xmlns:wp14="http://schemas.microsoft.com/office/word/2010/wordprocessingDrawing" xmlns:wp="http://schemas.openxmlformats.org/drawingml/2006/wordprocessingDrawing" xmlns:w10="urn:schemas-microsoft-com:office:word" xmlns:w="http://schemas.openxmlformats.org/wordprocessingml/2006/main" xmlns:w14="http://schemas.microsoft.com/office/word/2010/wordml" xmlns:w15="http://schemas.microsoft.com/office/word/2012/wordml" xmlns:w16cex="http://schemas.microsoft.com/office/word/2018/wordml/cex" xmlns:w16cid="http://schemas.microsoft.com/office/word/2016/wordml/cid" xmlns:w16="http://schemas.microsoft.com/office/word/2018/wordml" xmlns:w16se="http://schemas.microsoft.com/office/word/2015/wordml/symex" xmlns:wpg="http://schemas.microsoft.com/office/word/2010/wordprocessingGroup" xmlns:wpi="http://schemas.microsoft.com/office/word/2010/wordprocessingInk" xmlns:wne="http://schemas.microsoft.com/office/word/2006/wordml" xmlns:wps="http://schemas.microsoft.com/office/word/2010/wordprocessingShape" mc:Ignorable="w14 w15 w16se w16cid w16 w16cex wp14">
   <w:endnote w:type="separator" w:id="-1">
     <w:p>
       <w:pPr>
@@ -39135,7 +39290,7 @@
 </file>
 
 <file path=word/footer1.xml><?xml version="1.0" encoding="utf-8"?>
-<w:ftr xmlns:wpc="http://schemas.microsoft.com/office/word/2010/wordprocessingCanvas" xmlns:cx="http://schemas.microsoft.com/office/drawing/2014/chartex" xmlns:cx1="http://schemas.microsoft.com/office/drawing/2015/9/8/chartex" xmlns:cx2="http://schemas.microsoft.com/office/drawing/2015/10/21/chartex" xmlns:cx3="http://schemas.microsoft.com/office/drawing/2016/5/9/chartex" xmlns:cx4="http://schemas.microsoft.com/office/drawing/2016/5/10/chartex" xmlns:cx5="http://schemas.microsoft.com/office/drawing/2016/5/11/chartex" xmlns:cx6="http://schemas.microsoft.com/office/drawing/2016/5/12/chartex" xmlns:cx7="http://schemas.microsoft.com/office/drawing/2016/5/13/chartex" xmlns:cx8="http://schemas.microsoft.com/office/drawing/2016/5/14/chartex" xmlns:mc="http://schemas.openxmlformats.org/markup-compatibility/2006" xmlns:aink="http://schemas.microsoft.com/office/drawing/2016/ink" xmlns:am3d="http://schemas.microsoft.com/office/drawing/2017/model3d" xmlns:o="urn:schemas-microsoft-com:office:office" xmlns:r="http://schemas.openxmlformats.org/officeDocument/2006/relationships" xmlns:m="http://schemas.openxmlformats.org/officeDocument/2006/math" xmlns:v="urn:schemas-microsoft-com:vml" xmlns:wp14="http://schemas.microsoft.com/office/word/2010/wordprocessingDrawing" xmlns:wp="http://schemas.openxmlformats.org/drawingml/2006/wordprocessingDrawing" xmlns:w10="urn:schemas-microsoft-com:office:word" xmlns:w="http://schemas.openxmlformats.org/wordprocessingml/2006/main" xmlns:w14="http://schemas.microsoft.com/office/word/2010/wordml" xmlns:w15="http://schemas.microsoft.com/office/word/2012/wordml" xmlns:w16cid="http://schemas.microsoft.com/office/word/2016/wordml/cid" xmlns:w16se="http://schemas.microsoft.com/office/word/2015/wordml/symex" xmlns:wpg="http://schemas.microsoft.com/office/word/2010/wordprocessingGroup" xmlns:wpi="http://schemas.microsoft.com/office/word/2010/wordprocessingInk" xmlns:wne="http://schemas.microsoft.com/office/word/2006/wordml" xmlns:wps="http://schemas.microsoft.com/office/word/2010/wordprocessingShape" mc:Ignorable="w14 w15 w16se w16cid wp14">
+<w:ftr xmlns:wpc="http://schemas.microsoft.com/office/word/2010/wordprocessingCanvas" xmlns:cx="http://schemas.microsoft.com/office/drawing/2014/chartex" xmlns:cx1="http://schemas.microsoft.com/office/drawing/2015/9/8/chartex" xmlns:cx2="http://schemas.microsoft.com/office/drawing/2015/10/21/chartex" xmlns:cx3="http://schemas.microsoft.com/office/drawing/2016/5/9/chartex" xmlns:cx4="http://schemas.microsoft.com/office/drawing/2016/5/10/chartex" xmlns:cx5="http://schemas.microsoft.com/office/drawing/2016/5/11/chartex" xmlns:cx6="http://schemas.microsoft.com/office/drawing/2016/5/12/chartex" xmlns:cx7="http://schemas.microsoft.com/office/drawing/2016/5/13/chartex" xmlns:cx8="http://schemas.microsoft.com/office/drawing/2016/5/14/chartex" xmlns:mc="http://schemas.openxmlformats.org/markup-compatibility/2006" xmlns:aink="http://schemas.microsoft.com/office/drawing/2016/ink" xmlns:am3d="http://schemas.microsoft.com/office/drawing/2017/model3d" xmlns:o="urn:schemas-microsoft-com:office:office" xmlns:r="http://schemas.openxmlformats.org/officeDocument/2006/relationships" xmlns:m="http://schemas.openxmlformats.org/officeDocument/2006/math" xmlns:v="urn:schemas-microsoft-com:vml" xmlns:wp14="http://schemas.microsoft.com/office/word/2010/wordprocessingDrawing" xmlns:wp="http://schemas.openxmlformats.org/drawingml/2006/wordprocessingDrawing" xmlns:w10="urn:schemas-microsoft-com:office:word" xmlns:w="http://schemas.openxmlformats.org/wordprocessingml/2006/main" xmlns:w14="http://schemas.microsoft.com/office/word/2010/wordml" xmlns:w15="http://schemas.microsoft.com/office/word/2012/wordml" xmlns:w16cex="http://schemas.microsoft.com/office/word/2018/wordml/cex" xmlns:w16cid="http://schemas.microsoft.com/office/word/2016/wordml/cid" xmlns:w16="http://schemas.microsoft.com/office/word/2018/wordml" xmlns:w16se="http://schemas.microsoft.com/office/word/2015/wordml/symex" xmlns:wpg="http://schemas.microsoft.com/office/word/2010/wordprocessingGroup" xmlns:wpi="http://schemas.microsoft.com/office/word/2010/wordprocessingInk" xmlns:wne="http://schemas.microsoft.com/office/word/2006/wordml" xmlns:wps="http://schemas.microsoft.com/office/word/2010/wordprocessingShape" mc:Ignorable="w14 w15 w16se w16cid w16 w16cex wp14">
   <w:p>
     <w:pPr>
       <w:pStyle w:val="Footer"/>
@@ -39145,7 +39300,7 @@
 </file>
 
 <file path=word/footer2.xml><?xml version="1.0" encoding="utf-8"?>
-<w:ftr xmlns:wpc="http://schemas.microsoft.com/office/word/2010/wordprocessingCanvas" xmlns:cx="http://schemas.microsoft.com/office/drawing/2014/chartex" xmlns:cx1="http://schemas.microsoft.com/office/drawing/2015/9/8/chartex" xmlns:cx2="http://schemas.microsoft.com/office/drawing/2015/10/21/chartex" xmlns:cx3="http://schemas.microsoft.com/office/drawing/2016/5/9/chartex" xmlns:cx4="http://schemas.microsoft.com/office/drawing/2016/5/10/chartex" xmlns:cx5="http://schemas.microsoft.com/office/drawing/2016/5/11/chartex" xmlns:cx6="http://schemas.microsoft.com/office/drawing/2016/5/12/chartex" xmlns:cx7="http://schemas.microsoft.com/office/drawing/2016/5/13/chartex" xmlns:cx8="http://schemas.microsoft.com/office/drawing/2016/5/14/chartex" xmlns:mc="http://schemas.openxmlformats.org/markup-compatibility/2006" xmlns:aink="http://schemas.microsoft.com/office/drawing/2016/ink" xmlns:am3d="http://schemas.microsoft.com/office/drawing/2017/model3d" xmlns:o="urn:schemas-microsoft-com:office:office" xmlns:r="http://schemas.openxmlformats.org/officeDocument/2006/relationships" xmlns:m="http://schemas.openxmlformats.org/officeDocument/2006/math" xmlns:v="urn:schemas-microsoft-com:vml" xmlns:wp14="http://schemas.microsoft.com/office/word/2010/wordprocessingDrawing" xmlns:wp="http://schemas.openxmlformats.org/drawingml/2006/wordprocessingDrawing" xmlns:w10="urn:schemas-microsoft-com:office:word" xmlns:w="http://schemas.openxmlformats.org/wordprocessingml/2006/main" xmlns:w14="http://schemas.microsoft.com/office/word/2010/wordml" xmlns:w15="http://schemas.microsoft.com/office/word/2012/wordml" xmlns:w16cid="http://schemas.microsoft.com/office/word/2016/wordml/cid" xmlns:w16se="http://schemas.microsoft.com/office/word/2015/wordml/symex" xmlns:wpg="http://schemas.microsoft.com/office/word/2010/wordprocessingGroup" xmlns:wpi="http://schemas.microsoft.com/office/word/2010/wordprocessingInk" xmlns:wne="http://schemas.microsoft.com/office/word/2006/wordml" xmlns:wps="http://schemas.microsoft.com/office/word/2010/wordprocessingShape" mc:Ignorable="w14 w15 w16se w16cid wp14">
+<w:ftr xmlns:wpc="http://schemas.microsoft.com/office/word/2010/wordprocessingCanvas" xmlns:cx="http://schemas.microsoft.com/office/drawing/2014/chartex" xmlns:cx1="http://schemas.microsoft.com/office/drawing/2015/9/8/chartex" xmlns:cx2="http://schemas.microsoft.com/office/drawing/2015/10/21/chartex" xmlns:cx3="http://schemas.microsoft.com/office/drawing/2016/5/9/chartex" xmlns:cx4="http://schemas.microsoft.com/office/drawing/2016/5/10/chartex" xmlns:cx5="http://schemas.microsoft.com/office/drawing/2016/5/11/chartex" xmlns:cx6="http://schemas.microsoft.com/office/drawing/2016/5/12/chartex" xmlns:cx7="http://schemas.microsoft.com/office/drawing/2016/5/13/chartex" xmlns:cx8="http://schemas.microsoft.com/office/drawing/2016/5/14/chartex" xmlns:mc="http://schemas.openxmlformats.org/markup-compatibility/2006" xmlns:aink="http://schemas.microsoft.com/office/drawing/2016/ink" xmlns:am3d="http://schemas.microsoft.com/office/drawing/2017/model3d" xmlns:o="urn:schemas-microsoft-com:office:office" xmlns:r="http://schemas.openxmlformats.org/officeDocument/2006/relationships" xmlns:m="http://schemas.openxmlformats.org/officeDocument/2006/math" xmlns:v="urn:schemas-microsoft-com:vml" xmlns:wp14="http://schemas.microsoft.com/office/word/2010/wordprocessingDrawing" xmlns:wp="http://schemas.openxmlformats.org/drawingml/2006/wordprocessingDrawing" xmlns:w10="urn:schemas-microsoft-com:office:word" xmlns:w="http://schemas.openxmlformats.org/wordprocessingml/2006/main" xmlns:w14="http://schemas.microsoft.com/office/word/2010/wordml" xmlns:w15="http://schemas.microsoft.com/office/word/2012/wordml" xmlns:w16cex="http://schemas.microsoft.com/office/word/2018/wordml/cex" xmlns:w16cid="http://schemas.microsoft.com/office/word/2016/wordml/cid" xmlns:w16="http://schemas.microsoft.com/office/word/2018/wordml" xmlns:w16se="http://schemas.microsoft.com/office/word/2015/wordml/symex" xmlns:wpg="http://schemas.microsoft.com/office/word/2010/wordprocessingGroup" xmlns:wpi="http://schemas.microsoft.com/office/word/2010/wordprocessingInk" xmlns:wne="http://schemas.microsoft.com/office/word/2006/wordml" xmlns:wps="http://schemas.microsoft.com/office/word/2010/wordprocessingShape" mc:Ignorable="w14 w15 w16se w16cid w16 w16cex wp14">
   <w:p>
     <w:pPr>
       <w:ind w:left="0"/>
@@ -39309,7 +39464,7 @@
 </file>
 
 <file path=word/footer3.xml><?xml version="1.0" encoding="utf-8"?>
-<w:ftr xmlns:wpc="http://schemas.microsoft.com/office/word/2010/wordprocessingCanvas" xmlns:cx="http://schemas.microsoft.com/office/drawing/2014/chartex" xmlns:cx1="http://schemas.microsoft.com/office/drawing/2015/9/8/chartex" xmlns:cx2="http://schemas.microsoft.com/office/drawing/2015/10/21/chartex" xmlns:cx3="http://schemas.microsoft.com/office/drawing/2016/5/9/chartex" xmlns:cx4="http://schemas.microsoft.com/office/drawing/2016/5/10/chartex" xmlns:cx5="http://schemas.microsoft.com/office/drawing/2016/5/11/chartex" xmlns:cx6="http://schemas.microsoft.com/office/drawing/2016/5/12/chartex" xmlns:cx7="http://schemas.microsoft.com/office/drawing/2016/5/13/chartex" xmlns:cx8="http://schemas.microsoft.com/office/drawing/2016/5/14/chartex" xmlns:mc="http://schemas.openxmlformats.org/markup-compatibility/2006" xmlns:aink="http://schemas.microsoft.com/office/drawing/2016/ink" xmlns:am3d="http://schemas.microsoft.com/office/drawing/2017/model3d" xmlns:o="urn:schemas-microsoft-com:office:office" xmlns:r="http://schemas.openxmlformats.org/officeDocument/2006/relationships" xmlns:m="http://schemas.openxmlformats.org/officeDocument/2006/math" xmlns:v="urn:schemas-microsoft-com:vml" xmlns:wp14="http://schemas.microsoft.com/office/word/2010/wordprocessingDrawing" xmlns:wp="http://schemas.openxmlformats.org/drawingml/2006/wordprocessingDrawing" xmlns:w10="urn:schemas-microsoft-com:office:word" xmlns:w="http://schemas.openxmlformats.org/wordprocessingml/2006/main" xmlns:w14="http://schemas.microsoft.com/office/word/2010/wordml" xmlns:w15="http://schemas.microsoft.com/office/word/2012/wordml" xmlns:w16cid="http://schemas.microsoft.com/office/word/2016/wordml/cid" xmlns:w16se="http://schemas.microsoft.com/office/word/2015/wordml/symex" xmlns:wpg="http://schemas.microsoft.com/office/word/2010/wordprocessingGroup" xmlns:wpi="http://schemas.microsoft.com/office/word/2010/wordprocessingInk" xmlns:wne="http://schemas.microsoft.com/office/word/2006/wordml" xmlns:wps="http://schemas.microsoft.com/office/word/2010/wordprocessingShape" mc:Ignorable="w14 w15 w16se w16cid wp14">
+<w:ftr xmlns:wpc="http://schemas.microsoft.com/office/word/2010/wordprocessingCanvas" xmlns:cx="http://schemas.microsoft.com/office/drawing/2014/chartex" xmlns:cx1="http://schemas.microsoft.com/office/drawing/2015/9/8/chartex" xmlns:cx2="http://schemas.microsoft.com/office/drawing/2015/10/21/chartex" xmlns:cx3="http://schemas.microsoft.com/office/drawing/2016/5/9/chartex" xmlns:cx4="http://schemas.microsoft.com/office/drawing/2016/5/10/chartex" xmlns:cx5="http://schemas.microsoft.com/office/drawing/2016/5/11/chartex" xmlns:cx6="http://schemas.microsoft.com/office/drawing/2016/5/12/chartex" xmlns:cx7="http://schemas.microsoft.com/office/drawing/2016/5/13/chartex" xmlns:cx8="http://schemas.microsoft.com/office/drawing/2016/5/14/chartex" xmlns:mc="http://schemas.openxmlformats.org/markup-compatibility/2006" xmlns:aink="http://schemas.microsoft.com/office/drawing/2016/ink" xmlns:am3d="http://schemas.microsoft.com/office/drawing/2017/model3d" xmlns:o="urn:schemas-microsoft-com:office:office" xmlns:r="http://schemas.openxmlformats.org/officeDocument/2006/relationships" xmlns:m="http://schemas.openxmlformats.org/officeDocument/2006/math" xmlns:v="urn:schemas-microsoft-com:vml" xmlns:wp14="http://schemas.microsoft.com/office/word/2010/wordprocessingDrawing" xmlns:wp="http://schemas.openxmlformats.org/drawingml/2006/wordprocessingDrawing" xmlns:w10="urn:schemas-microsoft-com:office:word" xmlns:w="http://schemas.openxmlformats.org/wordprocessingml/2006/main" xmlns:w14="http://schemas.microsoft.com/office/word/2010/wordml" xmlns:w15="http://schemas.microsoft.com/office/word/2012/wordml" xmlns:w16cex="http://schemas.microsoft.com/office/word/2018/wordml/cex" xmlns:w16cid="http://schemas.microsoft.com/office/word/2016/wordml/cid" xmlns:w16="http://schemas.microsoft.com/office/word/2018/wordml" xmlns:w16se="http://schemas.microsoft.com/office/word/2015/wordml/symex" xmlns:wpg="http://schemas.microsoft.com/office/word/2010/wordprocessingGroup" xmlns:wpi="http://schemas.microsoft.com/office/word/2010/wordprocessingInk" xmlns:wne="http://schemas.microsoft.com/office/word/2006/wordml" xmlns:wps="http://schemas.microsoft.com/office/word/2010/wordprocessingShape" mc:Ignorable="w14 w15 w16se w16cid w16 w16cex wp14">
   <w:p>
     <w:pPr>
       <w:tabs>
@@ -39404,7 +39559,7 @@
 </file>
 
 <file path=word/footnotes.xml><?xml version="1.0" encoding="utf-8"?>
-<w:footnotes xmlns:wpc="http://schemas.microsoft.com/office/word/2010/wordprocessingCanvas" xmlns:cx="http://schemas.microsoft.com/office/drawing/2014/chartex" xmlns:cx1="http://schemas.microsoft.com/office/drawing/2015/9/8/chartex" xmlns:cx2="http://schemas.microsoft.com/office/drawing/2015/10/21/chartex" xmlns:cx3="http://schemas.microsoft.com/office/drawing/2016/5/9/chartex" xmlns:cx4="http://schemas.microsoft.com/office/drawing/2016/5/10/chartex" xmlns:cx5="http://schemas.microsoft.com/office/drawing/2016/5/11/chartex" xmlns:cx6="http://schemas.microsoft.com/office/drawing/2016/5/12/chartex" xmlns:cx7="http://schemas.microsoft.com/office/drawing/2016/5/13/chartex" xmlns:cx8="http://schemas.microsoft.com/office/drawing/2016/5/14/chartex" xmlns:mc="http://schemas.openxmlformats.org/markup-compatibility/2006" xmlns:aink="http://schemas.microsoft.com/office/drawing/2016/ink" xmlns:am3d="http://schemas.microsoft.com/office/drawing/2017/model3d" xmlns:o="urn:schemas-microsoft-com:office:office" xmlns:r="http://schemas.openxmlformats.org/officeDocument/2006/relationships" xmlns:m="http://schemas.openxmlformats.org/officeDocument/2006/math" xmlns:v="urn:schemas-microsoft-com:vml" xmlns:wp14="http://schemas.microsoft.com/office/word/2010/wordprocessingDrawing" xmlns:wp="http://schemas.openxmlformats.org/drawingml/2006/wordprocessingDrawing" xmlns:w10="urn:schemas-microsoft-com:office:word" xmlns:w="http://schemas.openxmlformats.org/wordprocessingml/2006/main" xmlns:w14="http://schemas.microsoft.com/office/word/2010/wordml" xmlns:w15="http://schemas.microsoft.com/office/word/2012/wordml" xmlns:w16cid="http://schemas.microsoft.com/office/word/2016/wordml/cid" xmlns:w16se="http://schemas.microsoft.com/office/word/2015/wordml/symex" xmlns:wpg="http://schemas.microsoft.com/office/word/2010/wordprocessingGroup" xmlns:wpi="http://schemas.microsoft.com/office/word/2010/wordprocessingInk" xmlns:wne="http://schemas.microsoft.com/office/word/2006/wordml" xmlns:wps="http://schemas.microsoft.com/office/word/2010/wordprocessingShape" mc:Ignorable="w14 w15 w16se w16cid wp14">
+<w:footnotes xmlns:wpc="http://schemas.microsoft.com/office/word/2010/wordprocessingCanvas" xmlns:cx="http://schemas.microsoft.com/office/drawing/2014/chartex" xmlns:cx1="http://schemas.microsoft.com/office/drawing/2015/9/8/chartex" xmlns:cx2="http://schemas.microsoft.com/office/drawing/2015/10/21/chartex" xmlns:cx3="http://schemas.microsoft.com/office/drawing/2016/5/9/chartex" xmlns:cx4="http://schemas.microsoft.com/office/drawing/2016/5/10/chartex" xmlns:cx5="http://schemas.microsoft.com/office/drawing/2016/5/11/chartex" xmlns:cx6="http://schemas.microsoft.com/office/drawing/2016/5/12/chartex" xmlns:cx7="http://schemas.microsoft.com/office/drawing/2016/5/13/chartex" xmlns:cx8="http://schemas.microsoft.com/office/drawing/2016/5/14/chartex" xmlns:mc="http://schemas.openxmlformats.org/markup-compatibility/2006" xmlns:aink="http://schemas.microsoft.com/office/drawing/2016/ink" xmlns:am3d="http://schemas.microsoft.com/office/drawing/2017/model3d" xmlns:o="urn:schemas-microsoft-com:office:office" xmlns:r="http://schemas.openxmlformats.org/officeDocument/2006/relationships" xmlns:m="http://schemas.openxmlformats.org/officeDocument/2006/math" xmlns:v="urn:schemas-microsoft-com:vml" xmlns:wp14="http://schemas.microsoft.com/office/word/2010/wordprocessingDrawing" xmlns:wp="http://schemas.openxmlformats.org/drawingml/2006/wordprocessingDrawing" xmlns:w10="urn:schemas-microsoft-com:office:word" xmlns:w="http://schemas.openxmlformats.org/wordprocessingml/2006/main" xmlns:w14="http://schemas.microsoft.com/office/word/2010/wordml" xmlns:w15="http://schemas.microsoft.com/office/word/2012/wordml" xmlns:w16cex="http://schemas.microsoft.com/office/word/2018/wordml/cex" xmlns:w16cid="http://schemas.microsoft.com/office/word/2016/wordml/cid" xmlns:w16="http://schemas.microsoft.com/office/word/2018/wordml" xmlns:w16se="http://schemas.microsoft.com/office/word/2015/wordml/symex" xmlns:wpg="http://schemas.microsoft.com/office/word/2010/wordprocessingGroup" xmlns:wpi="http://schemas.microsoft.com/office/word/2010/wordprocessingInk" xmlns:wne="http://schemas.microsoft.com/office/word/2006/wordml" xmlns:wps="http://schemas.microsoft.com/office/word/2010/wordprocessingShape" mc:Ignorable="w14 w15 w16se w16cid w16 w16cex wp14">
   <w:footnote w:type="separator" w:id="-1">
     <w:p>
       <w:pPr>
@@ -39429,7 +39584,7 @@
 </file>
 
 <file path=word/header1.xml><?xml version="1.0" encoding="utf-8"?>
-<w:hdr xmlns:wpc="http://schemas.microsoft.com/office/word/2010/wordprocessingCanvas" xmlns:cx="http://schemas.microsoft.com/office/drawing/2014/chartex" xmlns:cx1="http://schemas.microsoft.com/office/drawing/2015/9/8/chartex" xmlns:cx2="http://schemas.microsoft.com/office/drawing/2015/10/21/chartex" xmlns:cx3="http://schemas.microsoft.com/office/drawing/2016/5/9/chartex" xmlns:cx4="http://schemas.microsoft.com/office/drawing/2016/5/10/chartex" xmlns:cx5="http://schemas.microsoft.com/office/drawing/2016/5/11/chartex" xmlns:cx6="http://schemas.microsoft.com/office/drawing/2016/5/12/chartex" xmlns:cx7="http://schemas.microsoft.com/office/drawing/2016/5/13/chartex" xmlns:cx8="http://schemas.microsoft.com/office/drawing/2016/5/14/chartex" xmlns:mc="http://schemas.openxmlformats.org/markup-compatibility/2006" xmlns:aink="http://schemas.microsoft.com/office/drawing/2016/ink" xmlns:am3d="http://schemas.microsoft.com/office/drawing/2017/model3d" xmlns:o="urn:schemas-microsoft-com:office:office" xmlns:r="http://schemas.openxmlformats.org/officeDocument/2006/relationships" xmlns:m="http://schemas.openxmlformats.org/officeDocument/2006/math" xmlns:v="urn:schemas-microsoft-com:vml" xmlns:wp14="http://schemas.microsoft.com/office/word/2010/wordprocessingDrawing" xmlns:wp="http://schemas.openxmlformats.org/drawingml/2006/wordprocessingDrawing" xmlns:w10="urn:schemas-microsoft-com:office:word" xmlns:w="http://schemas.openxmlformats.org/wordprocessingml/2006/main" xmlns:w14="http://schemas.microsoft.com/office/word/2010/wordml" xmlns:w15="http://schemas.microsoft.com/office/word/2012/wordml" xmlns:w16cid="http://schemas.microsoft.com/office/word/2016/wordml/cid" xmlns:w16se="http://schemas.microsoft.com/office/word/2015/wordml/symex" xmlns:wpg="http://schemas.microsoft.com/office/word/2010/wordprocessingGroup" xmlns:wpi="http://schemas.microsoft.com/office/word/2010/wordprocessingInk" xmlns:wne="http://schemas.microsoft.com/office/word/2006/wordml" xmlns:wps="http://schemas.microsoft.com/office/word/2010/wordprocessingShape" mc:Ignorable="w14 w15 w16se w16cid wp14">
+<w:hdr xmlns:wpc="http://schemas.microsoft.com/office/word/2010/wordprocessingCanvas" xmlns:cx="http://schemas.microsoft.com/office/drawing/2014/chartex" xmlns:cx1="http://schemas.microsoft.com/office/drawing/2015/9/8/chartex" xmlns:cx2="http://schemas.microsoft.com/office/drawing/2015/10/21/chartex" xmlns:cx3="http://schemas.microsoft.com/office/drawing/2016/5/9/chartex" xmlns:cx4="http://schemas.microsoft.com/office/drawing/2016/5/10/chartex" xmlns:cx5="http://schemas.microsoft.com/office/drawing/2016/5/11/chartex" xmlns:cx6="http://schemas.microsoft.com/office/drawing/2016/5/12/chartex" xmlns:cx7="http://schemas.microsoft.com/office/drawing/2016/5/13/chartex" xmlns:cx8="http://schemas.microsoft.com/office/drawing/2016/5/14/chartex" xmlns:mc="http://schemas.openxmlformats.org/markup-compatibility/2006" xmlns:aink="http://schemas.microsoft.com/office/drawing/2016/ink" xmlns:am3d="http://schemas.microsoft.com/office/drawing/2017/model3d" xmlns:o="urn:schemas-microsoft-com:office:office" xmlns:r="http://schemas.openxmlformats.org/officeDocument/2006/relationships" xmlns:m="http://schemas.openxmlformats.org/officeDocument/2006/math" xmlns:v="urn:schemas-microsoft-com:vml" xmlns:wp14="http://schemas.microsoft.com/office/word/2010/wordprocessingDrawing" xmlns:wp="http://schemas.openxmlformats.org/drawingml/2006/wordprocessingDrawing" xmlns:w10="urn:schemas-microsoft-com:office:word" xmlns:w="http://schemas.openxmlformats.org/wordprocessingml/2006/main" xmlns:w14="http://schemas.microsoft.com/office/word/2010/wordml" xmlns:w15="http://schemas.microsoft.com/office/word/2012/wordml" xmlns:w16cex="http://schemas.microsoft.com/office/word/2018/wordml/cex" xmlns:w16cid="http://schemas.microsoft.com/office/word/2016/wordml/cid" xmlns:w16="http://schemas.microsoft.com/office/word/2018/wordml" xmlns:w16se="http://schemas.microsoft.com/office/word/2015/wordml/symex" xmlns:wpg="http://schemas.microsoft.com/office/word/2010/wordprocessingGroup" xmlns:wpi="http://schemas.microsoft.com/office/word/2010/wordprocessingInk" xmlns:wne="http://schemas.microsoft.com/office/word/2006/wordml" xmlns:wps="http://schemas.microsoft.com/office/word/2010/wordprocessingShape" mc:Ignorable="w14 w15 w16se w16cid w16 w16cex wp14">
   <w:p>
     <w:pPr>
       <w:pStyle w:val="Header"/>
@@ -39439,7 +39594,7 @@
 </file>
 
 <file path=word/header2.xml><?xml version="1.0" encoding="utf-8"?>
-<w:hdr xmlns:wpc="http://schemas.microsoft.com/office/word/2010/wordprocessingCanvas" xmlns:cx="http://schemas.microsoft.com/office/drawing/2014/chartex" xmlns:cx1="http://schemas.microsoft.com/office/drawing/2015/9/8/chartex" xmlns:cx2="http://schemas.microsoft.com/office/drawing/2015/10/21/chartex" xmlns:cx3="http://schemas.microsoft.com/office/drawing/2016/5/9/chartex" xmlns:cx4="http://schemas.microsoft.com/office/drawing/2016/5/10/chartex" xmlns:cx5="http://schemas.microsoft.com/office/drawing/2016/5/11/chartex" xmlns:cx6="http://schemas.microsoft.com/office/drawing/2016/5/12/chartex" xmlns:cx7="http://schemas.microsoft.com/office/drawing/2016/5/13/chartex" xmlns:cx8="http://schemas.microsoft.com/office/drawing/2016/5/14/chartex" xmlns:mc="http://schemas.openxmlformats.org/markup-compatibility/2006" xmlns:aink="http://schemas.microsoft.com/office/drawing/2016/ink" xmlns:am3d="http://schemas.microsoft.com/office/drawing/2017/model3d" xmlns:o="urn:schemas-microsoft-com:office:office" xmlns:r="http://schemas.openxmlformats.org/officeDocument/2006/relationships" xmlns:m="http://schemas.openxmlformats.org/officeDocument/2006/math" xmlns:v="urn:schemas-microsoft-com:vml" xmlns:wp14="http://schemas.microsoft.com/office/word/2010/wordprocessingDrawing" xmlns:wp="http://schemas.openxmlformats.org/drawingml/2006/wordprocessingDrawing" xmlns:w10="urn:schemas-microsoft-com:office:word" xmlns:w="http://schemas.openxmlformats.org/wordprocessingml/2006/main" xmlns:w14="http://schemas.microsoft.com/office/word/2010/wordml" xmlns:w15="http://schemas.microsoft.com/office/word/2012/wordml" xmlns:w16cid="http://schemas.microsoft.com/office/word/2016/wordml/cid" xmlns:w16se="http://schemas.microsoft.com/office/word/2015/wordml/symex" xmlns:wpg="http://schemas.microsoft.com/office/word/2010/wordprocessingGroup" xmlns:wpi="http://schemas.microsoft.com/office/word/2010/wordprocessingInk" xmlns:wne="http://schemas.microsoft.com/office/word/2006/wordml" xmlns:wps="http://schemas.microsoft.com/office/word/2010/wordprocessingShape" mc:Ignorable="w14 w15 w16se w16cid wp14">
+<w:hdr xmlns:wpc="http://schemas.microsoft.com/office/word/2010/wordprocessingCanvas" xmlns:cx="http://schemas.microsoft.com/office/drawing/2014/chartex" xmlns:cx1="http://schemas.microsoft.com/office/drawing/2015/9/8/chartex" xmlns:cx2="http://schemas.microsoft.com/office/drawing/2015/10/21/chartex" xmlns:cx3="http://schemas.microsoft.com/office/drawing/2016/5/9/chartex" xmlns:cx4="http://schemas.microsoft.com/office/drawing/2016/5/10/chartex" xmlns:cx5="http://schemas.microsoft.com/office/drawing/2016/5/11/chartex" xmlns:cx6="http://schemas.microsoft.com/office/drawing/2016/5/12/chartex" xmlns:cx7="http://schemas.microsoft.com/office/drawing/2016/5/13/chartex" xmlns:cx8="http://schemas.microsoft.com/office/drawing/2016/5/14/chartex" xmlns:mc="http://schemas.openxmlformats.org/markup-compatibility/2006" xmlns:aink="http://schemas.microsoft.com/office/drawing/2016/ink" xmlns:am3d="http://schemas.microsoft.com/office/drawing/2017/model3d" xmlns:o="urn:schemas-microsoft-com:office:office" xmlns:r="http://schemas.openxmlformats.org/officeDocument/2006/relationships" xmlns:m="http://schemas.openxmlformats.org/officeDocument/2006/math" xmlns:v="urn:schemas-microsoft-com:vml" xmlns:wp14="http://schemas.microsoft.com/office/word/2010/wordprocessingDrawing" xmlns:wp="http://schemas.openxmlformats.org/drawingml/2006/wordprocessingDrawing" xmlns:w10="urn:schemas-microsoft-com:office:word" xmlns:w="http://schemas.openxmlformats.org/wordprocessingml/2006/main" xmlns:w14="http://schemas.microsoft.com/office/word/2010/wordml" xmlns:w15="http://schemas.microsoft.com/office/word/2012/wordml" xmlns:w16cex="http://schemas.microsoft.com/office/word/2018/wordml/cex" xmlns:w16cid="http://schemas.microsoft.com/office/word/2016/wordml/cid" xmlns:w16="http://schemas.microsoft.com/office/word/2018/wordml" xmlns:w16se="http://schemas.microsoft.com/office/word/2015/wordml/symex" xmlns:wpg="http://schemas.microsoft.com/office/word/2010/wordprocessingGroup" xmlns:wpi="http://schemas.microsoft.com/office/word/2010/wordprocessingInk" xmlns:wne="http://schemas.microsoft.com/office/word/2006/wordml" xmlns:wps="http://schemas.microsoft.com/office/word/2010/wordprocessingShape" mc:Ignorable="w14 w15 w16se w16cid w16 w16cex wp14">
   <w:p>
     <w:pPr>
       <w:tabs>
@@ -39459,7 +39614,7 @@
 </file>
 
 <file path=word/header3.xml><?xml version="1.0" encoding="utf-8"?>
-<w:hdr xmlns:wpc="http://schemas.microsoft.com/office/word/2010/wordprocessingCanvas" xmlns:cx="http://schemas.microsoft.com/office/drawing/2014/chartex" xmlns:cx1="http://schemas.microsoft.com/office/drawing/2015/9/8/chartex" xmlns:cx2="http://schemas.microsoft.com/office/drawing/2015/10/21/chartex" xmlns:cx3="http://schemas.microsoft.com/office/drawing/2016/5/9/chartex" xmlns:cx4="http://schemas.microsoft.com/office/drawing/2016/5/10/chartex" xmlns:cx5="http://schemas.microsoft.com/office/drawing/2016/5/11/chartex" xmlns:cx6="http://schemas.microsoft.com/office/drawing/2016/5/12/chartex" xmlns:cx7="http://schemas.microsoft.com/office/drawing/2016/5/13/chartex" xmlns:cx8="http://schemas.microsoft.com/office/drawing/2016/5/14/chartex" xmlns:mc="http://schemas.openxmlformats.org/markup-compatibility/2006" xmlns:aink="http://schemas.microsoft.com/office/drawing/2016/ink" xmlns:am3d="http://schemas.microsoft.com/office/drawing/2017/model3d" xmlns:o="urn:schemas-microsoft-com:office:office" xmlns:r="http://schemas.openxmlformats.org/officeDocument/2006/relationships" xmlns:m="http://schemas.openxmlformats.org/officeDocument/2006/math" xmlns:v="urn:schemas-microsoft-com:vml" xmlns:wp14="http://schemas.microsoft.com/office/word/2010/wordprocessingDrawing" xmlns:wp="http://schemas.openxmlformats.org/drawingml/2006/wordprocessingDrawing" xmlns:w10="urn:schemas-microsoft-com:office:word" xmlns:w="http://schemas.openxmlformats.org/wordprocessingml/2006/main" xmlns:w14="http://schemas.microsoft.com/office/word/2010/wordml" xmlns:w15="http://schemas.microsoft.com/office/word/2012/wordml" xmlns:w16cid="http://schemas.microsoft.com/office/word/2016/wordml/cid" xmlns:w16se="http://schemas.microsoft.com/office/word/2015/wordml/symex" xmlns:wpg="http://schemas.microsoft.com/office/word/2010/wordprocessingGroup" xmlns:wpi="http://schemas.microsoft.com/office/word/2010/wordprocessingInk" xmlns:wne="http://schemas.microsoft.com/office/word/2006/wordml" xmlns:wps="http://schemas.microsoft.com/office/word/2010/wordprocessingShape" mc:Ignorable="w14 w15 w16se w16cid wp14">
+<w:hdr xmlns:wpc="http://schemas.microsoft.com/office/word/2010/wordprocessingCanvas" xmlns:cx="http://schemas.microsoft.com/office/drawing/2014/chartex" xmlns:cx1="http://schemas.microsoft.com/office/drawing/2015/9/8/chartex" xmlns:cx2="http://schemas.microsoft.com/office/drawing/2015/10/21/chartex" xmlns:cx3="http://schemas.microsoft.com/office/drawing/2016/5/9/chartex" xmlns:cx4="http://schemas.microsoft.com/office/drawing/2016/5/10/chartex" xmlns:cx5="http://schemas.microsoft.com/office/drawing/2016/5/11/chartex" xmlns:cx6="http://schemas.microsoft.com/office/drawing/2016/5/12/chartex" xmlns:cx7="http://schemas.microsoft.com/office/drawing/2016/5/13/chartex" xmlns:cx8="http://schemas.microsoft.com/office/drawing/2016/5/14/chartex" xmlns:mc="http://schemas.openxmlformats.org/markup-compatibility/2006" xmlns:aink="http://schemas.microsoft.com/office/drawing/2016/ink" xmlns:am3d="http://schemas.microsoft.com/office/drawing/2017/model3d" xmlns:o="urn:schemas-microsoft-com:office:office" xmlns:r="http://schemas.openxmlformats.org/officeDocument/2006/relationships" xmlns:m="http://schemas.openxmlformats.org/officeDocument/2006/math" xmlns:v="urn:schemas-microsoft-com:vml" xmlns:wp14="http://schemas.microsoft.com/office/word/2010/wordprocessingDrawing" xmlns:wp="http://schemas.openxmlformats.org/drawingml/2006/wordprocessingDrawing" xmlns:w10="urn:schemas-microsoft-com:office:word" xmlns:w="http://schemas.openxmlformats.org/wordprocessingml/2006/main" xmlns:w14="http://schemas.microsoft.com/office/word/2010/wordml" xmlns:w15="http://schemas.microsoft.com/office/word/2012/wordml" xmlns:w16cex="http://schemas.microsoft.com/office/word/2018/wordml/cex" xmlns:w16cid="http://schemas.microsoft.com/office/word/2016/wordml/cid" xmlns:w16="http://schemas.microsoft.com/office/word/2018/wordml" xmlns:w16se="http://schemas.microsoft.com/office/word/2015/wordml/symex" xmlns:wpg="http://schemas.microsoft.com/office/word/2010/wordprocessingGroup" xmlns:wpi="http://schemas.microsoft.com/office/word/2010/wordprocessingInk" xmlns:wne="http://schemas.microsoft.com/office/word/2006/wordml" xmlns:wps="http://schemas.microsoft.com/office/word/2010/wordprocessingShape" mc:Ignorable="w14 w15 w16se w16cid w16 w16cex wp14">
   <w:p>
     <w:pPr>
       <w:spacing w:before="720"/>
@@ -39478,7 +39633,7 @@
 </file>
 
 <file path=word/numbering.xml><?xml version="1.0" encoding="utf-8"?>
-<w:numbering xmlns:wpc="http://schemas.microsoft.com/office/word/2010/wordprocessingCanvas" xmlns:cx="http://schemas.microsoft.com/office/drawing/2014/chartex" xmlns:cx1="http://schemas.microsoft.com/office/drawing/2015/9/8/chartex" xmlns:cx2="http://schemas.microsoft.com/office/drawing/2015/10/21/chartex" xmlns:cx3="http://schemas.microsoft.com/office/drawing/2016/5/9/chartex" xmlns:cx4="http://schemas.microsoft.com/office/drawing/2016/5/10/chartex" xmlns:cx5="http://schemas.microsoft.com/office/drawing/2016/5/11/chartex" xmlns:cx6="http://schemas.microsoft.com/office/drawing/2016/5/12/chartex" xmlns:cx7="http://schemas.microsoft.com/office/drawing/2016/5/13/chartex" xmlns:cx8="http://schemas.microsoft.com/office/drawing/2016/5/14/chartex" xmlns:mc="http://schemas.openxmlformats.org/markup-compatibility/2006" xmlns:aink="http://schemas.microsoft.com/office/drawing/2016/ink" xmlns:am3d="http://schemas.microsoft.com/office/drawing/2017/model3d" xmlns:o="urn:schemas-microsoft-com:office:office" xmlns:r="http://schemas.openxmlformats.org/officeDocument/2006/relationships" xmlns:m="http://schemas.openxmlformats.org/officeDocument/2006/math" xmlns:v="urn:schemas-microsoft-com:vml" xmlns:wp14="http://schemas.microsoft.com/office/word/2010/wordprocessingDrawing" xmlns:wp="http://schemas.openxmlformats.org/drawingml/2006/wordprocessingDrawing" xmlns:w10="urn:schemas-microsoft-com:office:word" xmlns:w="http://schemas.openxmlformats.org/wordprocessingml/2006/main" xmlns:w14="http://schemas.microsoft.com/office/word/2010/wordml" xmlns:w15="http://schemas.microsoft.com/office/word/2012/wordml" xmlns:w16cid="http://schemas.microsoft.com/office/word/2016/wordml/cid" xmlns:w16se="http://schemas.microsoft.com/office/word/2015/wordml/symex" xmlns:wpg="http://schemas.microsoft.com/office/word/2010/wordprocessingGroup" xmlns:wpi="http://schemas.microsoft.com/office/word/2010/wordprocessingInk" xmlns:wne="http://schemas.microsoft.com/office/word/2006/wordml" xmlns:wps="http://schemas.microsoft.com/office/word/2010/wordprocessingShape" mc:Ignorable="w14 w15 w16se w16cid wp14">
+<w:numbering xmlns:wpc="http://schemas.microsoft.com/office/word/2010/wordprocessingCanvas" xmlns:cx="http://schemas.microsoft.com/office/drawing/2014/chartex" xmlns:cx1="http://schemas.microsoft.com/office/drawing/2015/9/8/chartex" xmlns:cx2="http://schemas.microsoft.com/office/drawing/2015/10/21/chartex" xmlns:cx3="http://schemas.microsoft.com/office/drawing/2016/5/9/chartex" xmlns:cx4="http://schemas.microsoft.com/office/drawing/2016/5/10/chartex" xmlns:cx5="http://schemas.microsoft.com/office/drawing/2016/5/11/chartex" xmlns:cx6="http://schemas.microsoft.com/office/drawing/2016/5/12/chartex" xmlns:cx7="http://schemas.microsoft.com/office/drawing/2016/5/13/chartex" xmlns:cx8="http://schemas.microsoft.com/office/drawing/2016/5/14/chartex" xmlns:mc="http://schemas.openxmlformats.org/markup-compatibility/2006" xmlns:aink="http://schemas.microsoft.com/office/drawing/2016/ink" xmlns:am3d="http://schemas.microsoft.com/office/drawing/2017/model3d" xmlns:o="urn:schemas-microsoft-com:office:office" xmlns:r="http://schemas.openxmlformats.org/officeDocument/2006/relationships" xmlns:m="http://schemas.openxmlformats.org/officeDocument/2006/math" xmlns:v="urn:schemas-microsoft-com:vml" xmlns:wp14="http://schemas.microsoft.com/office/word/2010/wordprocessingDrawing" xmlns:wp="http://schemas.openxmlformats.org/drawingml/2006/wordprocessingDrawing" xmlns:w10="urn:schemas-microsoft-com:office:word" xmlns:w="http://schemas.openxmlformats.org/wordprocessingml/2006/main" xmlns:w14="http://schemas.microsoft.com/office/word/2010/wordml" xmlns:w15="http://schemas.microsoft.com/office/word/2012/wordml" xmlns:w16cex="http://schemas.microsoft.com/office/word/2018/wordml/cex" xmlns:w16cid="http://schemas.microsoft.com/office/word/2016/wordml/cid" xmlns:w16="http://schemas.microsoft.com/office/word/2018/wordml" xmlns:w16se="http://schemas.microsoft.com/office/word/2015/wordml/symex" xmlns:wpg="http://schemas.microsoft.com/office/word/2010/wordprocessingGroup" xmlns:wpi="http://schemas.microsoft.com/office/word/2010/wordprocessingInk" xmlns:wne="http://schemas.microsoft.com/office/word/2006/wordml" xmlns:wps="http://schemas.microsoft.com/office/word/2010/wordprocessingShape" mc:Ignorable="w14 w15 w16se w16cid w16 w16cex wp14">
   <w:abstractNum w:abstractNumId="0" w15:restartNumberingAfterBreak="0">
     <w:nsid w:val="03CD7A6A"/>
     <w:multiLevelType w:val="multilevel"/>
@@ -43357,7 +43512,7 @@
 </file>
 
 <file path=word/styles.xml><?xml version="1.0" encoding="utf-8"?>
-<w:styles xmlns:mc="http://schemas.openxmlformats.org/markup-compatibility/2006" xmlns:r="http://schemas.openxmlformats.org/officeDocument/2006/relationships" xmlns:w="http://schemas.openxmlformats.org/wordprocessingml/2006/main" xmlns:w14="http://schemas.microsoft.com/office/word/2010/wordml" xmlns:w15="http://schemas.microsoft.com/office/word/2012/wordml" xmlns:w16cid="http://schemas.microsoft.com/office/word/2016/wordml/cid" xmlns:w16se="http://schemas.microsoft.com/office/word/2015/wordml/symex" mc:Ignorable="w14 w15 w16se w16cid">
+<w:styles xmlns:mc="http://schemas.openxmlformats.org/markup-compatibility/2006" xmlns:r="http://schemas.openxmlformats.org/officeDocument/2006/relationships" xmlns:w="http://schemas.openxmlformats.org/wordprocessingml/2006/main" xmlns:w14="http://schemas.microsoft.com/office/word/2010/wordml" xmlns:w15="http://schemas.microsoft.com/office/word/2012/wordml" xmlns:w16cex="http://schemas.microsoft.com/office/word/2018/wordml/cex" xmlns:w16cid="http://schemas.microsoft.com/office/word/2016/wordml/cid" xmlns:w16="http://schemas.microsoft.com/office/word/2018/wordml" xmlns:w16se="http://schemas.microsoft.com/office/word/2015/wordml/symex" mc:Ignorable="w14 w15 w16se w16cid w16 w16cex">
   <w:docDefaults>
     <w:rPrDefault>
       <w:rPr>
@@ -44780,6 +44935,18 @@
       <w:rFonts w:asciiTheme="minorHAnsi" w:hAnsiTheme="minorHAnsi" w:cstheme="minorHAnsi"/>
     </w:rPr>
   </w:style>
+  <w:style w:type="character" w:styleId="FollowedHyperlink">
+    <w:name w:val="FollowedHyperlink"/>
+    <w:basedOn w:val="DefaultParagraphFont"/>
+    <w:uiPriority w:val="99"/>
+    <w:semiHidden/>
+    <w:unhideWhenUsed/>
+    <w:rsid w:val="00413DC7"/>
+    <w:rPr>
+      <w:color w:val="954F72" w:themeColor="followedHyperlink"/>
+      <w:u w:val="single"/>
+    </w:rPr>
+  </w:style>
 </w:styles>
 </file>
 

</xml_diff>